<commit_message>
New updates to the paper
</commit_message>
<xml_diff>
--- a/doc/DDGraphics.docx
+++ b/doc/DDGraphics.docx
@@ -1,10 +1,121 @@
 
 <file path=word/document.xml><?xml version="1.0" encoding="utf-8"?>
-<w:document xmlns:wpc="http://schemas.microsoft.com/office/word/2010/wordprocessingCanvas" xmlns:mo="http://schemas.microsoft.com/office/mac/office/2008/main" xmlns:mc="http://schemas.openxmlformats.org/markup-compatibility/2006" xmlns:mv="urn:schemas-microsoft-com:mac:vml" xmlns:o="urn:schemas-microsoft-com:office:office" xmlns:r="http://schemas.openxmlformats.org/officeDocument/2006/relationships" xmlns:m="http://schemas.openxmlformats.org/officeDocument/2006/math" xmlns:v="urn:schemas-microsoft-com:vml" xmlns:wp14="http://schemas.microsoft.com/office/word/2010/wordprocessingDrawing" xmlns:wp="http://schemas.openxmlformats.org/drawingml/2006/wordprocessingDrawing" xmlns:w10="urn:schemas-microsoft-com:office:word" xmlns:w="http://schemas.openxmlformats.org/wordprocessingml/2006/main" xmlns:w14="http://schemas.microsoft.com/office/word/2010/wordml" xmlns:wpg="http://schemas.microsoft.com/office/word/2010/wordprocessingGroup" xmlns:wpi="http://schemas.microsoft.com/office/word/2010/wordprocessingInk" xmlns:wne="http://schemas.microsoft.com/office/word/2006/wordml" xmlns:wps="http://schemas.microsoft.com/office/word/2010/wordprocessingShape" mc:Ignorable="w14 wp14">
+<w:document xmlns:wpc="http://schemas.microsoft.com/office/word/2010/wordprocessingCanvas" xmlns:mc="http://schemas.openxmlformats.org/markup-compatibility/2006" xmlns:o="urn:schemas-microsoft-com:office:office" xmlns:r="http://schemas.openxmlformats.org/officeDocument/2006/relationships" xmlns:m="http://schemas.openxmlformats.org/officeDocument/2006/math" xmlns:v="urn:schemas-microsoft-com:vml" xmlns:wp14="http://schemas.microsoft.com/office/word/2010/wordprocessingDrawing" xmlns:wp="http://schemas.openxmlformats.org/drawingml/2006/wordprocessingDrawing" xmlns:w10="urn:schemas-microsoft-com:office:word" xmlns:w="http://schemas.openxmlformats.org/wordprocessingml/2006/main" xmlns:w14="http://schemas.microsoft.com/office/word/2010/wordml" xmlns:wpg="http://schemas.microsoft.com/office/word/2010/wordprocessingGroup" xmlns:wpi="http://schemas.microsoft.com/office/word/2010/wordprocessingInk" xmlns:wne="http://schemas.microsoft.com/office/word/2006/wordml" xmlns:wps="http://schemas.microsoft.com/office/word/2010/wordprocessingShape" mc:Ignorable="w14 wp14">
   <w:body>
     <w:p>
-      <w:r>
-        <w:t>Graphical Components for Directed Diffusion</w:t>
+      <w:pPr>
+        <w:pStyle w:val="Title"/>
+      </w:pPr>
+      <w:r>
+        <w:t xml:space="preserve">Graphical </w:t>
+      </w:r>
+      <w:r>
+        <w:t>Components for Directed Diffusion Simulator</w:t>
+      </w:r>
+    </w:p>
+    <w:p>
+      <w:pPr>
+        <w:pStyle w:val="AbstractHeader"/>
+      </w:pPr>
+      <w:r>
+        <w:t>Abstract</w:t>
+      </w:r>
+    </w:p>
+    <w:p>
+      <w:pPr>
+        <w:rPr>
+          <w:i/>
+        </w:rPr>
+      </w:pPr>
+      <w:r>
+        <w:rPr>
+          <w:i/>
+        </w:rPr>
+        <w:t xml:space="preserve">This document presents the design for a series of graphical components to the </w:t>
+      </w:r>
+      <w:r>
+        <w:rPr>
+          <w:i/>
+        </w:rPr>
+        <w:t>Directed Diffusion Simulator developed by the 2012 ECE 7650 Advanced Computer Network Architecture Course</w:t>
+      </w:r>
+      <w:r>
+        <w:rPr>
+          <w:i/>
+        </w:rPr>
+        <w:t xml:space="preserve">. </w:t>
+      </w:r>
+      <w:r>
+        <w:rPr>
+          <w:i/>
+        </w:rPr>
+        <w:t xml:space="preserve">UML techniques are used to present </w:t>
+      </w:r>
+      <w:r>
+        <w:rPr>
+          <w:i/>
+        </w:rPr>
+        <w:t>class structures and operational concepts</w:t>
+      </w:r>
+      <w:r>
+        <w:rPr>
+          <w:i/>
+        </w:rPr>
+        <w:t xml:space="preserve">. </w:t>
+      </w:r>
+      <w:r>
+        <w:rPr>
+          <w:i/>
+        </w:rPr>
+        <w:t xml:space="preserve">The components </w:t>
+      </w:r>
+      <w:r>
+        <w:rPr>
+          <w:i/>
+        </w:rPr>
+        <w:t>are</w:t>
+      </w:r>
+      <w:r>
+        <w:rPr>
+          <w:i/>
+        </w:rPr>
+        <w:t xml:space="preserve"> designed and </w:t>
+      </w:r>
+      <w:r>
+        <w:rPr>
+          <w:i/>
+        </w:rPr>
+        <w:t>implemented to permit stand-alone</w:t>
+      </w:r>
+      <w:r>
+        <w:rPr>
+          <w:i/>
+        </w:rPr>
+        <w:t xml:space="preserve"> or </w:t>
+      </w:r>
+      <w:r>
+        <w:rPr>
+          <w:i/>
+        </w:rPr>
+        <w:t>concurrent</w:t>
+      </w:r>
+      <w:r>
+        <w:rPr>
+          <w:i/>
+        </w:rPr>
+        <w:t xml:space="preserve"> use</w:t>
+      </w:r>
+      <w:r>
+        <w:rPr>
+          <w:i/>
+        </w:rPr>
+        <w:t>.</w:t>
+      </w:r>
+      <w:r>
+        <w:rPr>
+          <w:i/>
+        </w:rPr>
+        <w:t xml:space="preserve"> As/if work continues on the simulator more components should be developed to enhance the overall simulator quality.  </w:t>
       </w:r>
     </w:p>
     <w:p>
@@ -17,10 +128,10 @@
     </w:p>
     <w:p>
       <w:r>
-        <w:t xml:space="preserve">To introduce a better simulation attempt . </w:t>
-      </w:r>
-      <w:r>
-        <w:t>As an attempt to aid other users of the DirectedDiffusion Simulator.</w:t>
+        <w:t xml:space="preserve">Simulation packages/frameworks typically provide </w:t>
+      </w:r>
+      <w:r>
+        <w:t xml:space="preserve">the means for users to see an organized/cohesive view of the data ase the </w:t>
       </w:r>
     </w:p>
     <w:p>
@@ -28,20 +139,213 @@
         <w:pStyle w:val="Heading1"/>
       </w:pPr>
       <w:r>
+        <w:t>Background</w:t>
+      </w:r>
+    </w:p>
+    <w:p>
+      <w:r>
+        <w:t>Directed Diffusion Simulator</w:t>
+      </w:r>
+      <w:r>
+        <w:t xml:space="preserve"> provides several classes that are framework to the</w:t>
+      </w:r>
+      <w:r>
+        <w:t xml:space="preserve">. </w:t>
+      </w:r>
+      <w:r>
+        <w:t xml:space="preserve">The original implementation of the Directed Diffusion Simulation </w:t>
+      </w:r>
+      <w:r>
+        <w:t xml:space="preserve">(DDSim) </w:t>
+      </w:r>
+      <w:r>
+        <w:t>uses</w:t>
+      </w:r>
+      <w:r>
+        <w:t xml:space="preserve"> console-based output</w:t>
+      </w:r>
+      <w:r>
+        <w:t xml:space="preserve"> in its examples.</w:t>
+      </w:r>
+      <w:r>
+        <w:t xml:space="preserve"> Whjen the</w:t>
+      </w:r>
+    </w:p>
+    <w:p>
+      <w:pPr>
+        <w:pStyle w:val="Heading1"/>
+      </w:pPr>
+      <w:r>
+        <w:t>Design</w:t>
+      </w:r>
+      <w:r>
+        <w:t xml:space="preserve"> Requirements</w:t>
+      </w:r>
+    </w:p>
+    <w:p>
+      <w:r>
+        <w:t>The general design requirements for DDSim</w:t>
+      </w:r>
+      <w:r>
+        <w:t xml:space="preserve"> UI components</w:t>
+      </w:r>
+      <w:r>
+        <w:t xml:space="preserve"> were:</w:t>
+      </w:r>
+    </w:p>
+    <w:p>
+      <w:pPr>
+        <w:pStyle w:val="ListParagraph"/>
+        <w:numPr>
+          <w:ilvl w:val="0"/>
+          <w:numId w:val="10"/>
+        </w:numPr>
+      </w:pPr>
+      <w:r>
+        <w:t xml:space="preserve">Provide a </w:t>
+      </w:r>
+      <w:r>
+        <w:t>plotting mechanism for the data being collected:</w:t>
+      </w:r>
+    </w:p>
+    <w:p>
+      <w:pPr>
+        <w:pStyle w:val="ListParagraph"/>
+        <w:numPr>
+          <w:ilvl w:val="1"/>
+          <w:numId w:val="10"/>
+        </w:numPr>
+      </w:pPr>
+      <w:r>
+        <w:t xml:space="preserve">Node energy variance was identified as a </w:t>
+      </w:r>
+      <w:r>
+        <w:t>requirements</w:t>
+      </w:r>
+      <w:r>
+        <w:t>.</w:t>
+      </w:r>
+    </w:p>
+    <w:p>
+      <w:pPr>
+        <w:pStyle w:val="ListParagraph"/>
+        <w:numPr>
+          <w:ilvl w:val="1"/>
+          <w:numId w:val="10"/>
+        </w:numPr>
+      </w:pPr>
+      <w:r>
+        <w:t xml:space="preserve">Provide </w:t>
+      </w:r>
+      <w:r>
+        <w:t xml:space="preserve">a </w:t>
+      </w:r>
+      <w:r>
+        <w:t>means</w:t>
+      </w:r>
+      <w:r>
+        <w:t xml:space="preserve"> the trace data used for plotting operations</w:t>
+      </w:r>
+      <w:r>
+        <w:t xml:space="preserve">. </w:t>
+      </w:r>
+    </w:p>
+    <w:p>
+      <w:pPr>
+        <w:pStyle w:val="ListParagraph"/>
+        <w:numPr>
+          <w:ilvl w:val="0"/>
+          <w:numId w:val="10"/>
+        </w:numPr>
+      </w:pPr>
+      <w:r>
+        <w:t xml:space="preserve">Produce </w:t>
+      </w:r>
+      <w:r>
+        <w:t>general, extendable, decoupled com</w:t>
+      </w:r>
+      <w:r>
+        <w:t>ponents t</w:t>
+      </w:r>
+    </w:p>
+    <w:p>
+      <w:r>
+        <w:t xml:space="preserve">The </w:t>
+      </w:r>
+      <w:r>
+        <w:t>design</w:t>
+      </w:r>
+    </w:p>
+    <w:p>
+      <w:pPr>
+        <w:pStyle w:val="Heading2"/>
+      </w:pPr>
+      <w:r>
+        <w:t>Decoupled Modules</w:t>
+      </w:r>
+    </w:p>
+    <w:p>
+      <w:r>
+        <w:t>The components could not b e</w:t>
+      </w:r>
+    </w:p>
+    <w:p>
+      <w:pPr>
+        <w:pStyle w:val="Heading3"/>
+      </w:pPr>
+      <w:r>
+        <w:t>Data Gathering</w:t>
+      </w:r>
+    </w:p>
+    <w:p>
+      <w:r>
+        <w:t xml:space="preserve">The developed components </w:t>
+      </w:r>
+    </w:p>
+    <w:p>
+      <w:r>
+        <w:t xml:space="preserve">Strong de-coupling between code modules was a requisite for updating the </w:t>
+      </w:r>
+    </w:p>
+    <w:p/>
+    <w:p>
+      <w:pPr>
+        <w:pStyle w:val="Heading1"/>
+      </w:pPr>
+      <w:r>
         <w:t>Baseline Modifications</w:t>
       </w:r>
     </w:p>
     <w:p>
       <w:r>
-        <w:t xml:space="preserve">During the initial prototyping of the </w:t>
-      </w:r>
-      <w:r>
-        <w:t xml:space="preserve">components, the number of classes in the default package grew to unmanageable levels. The first attempt at re-organization was to introduce just the dd.ui package. However, the restrictions on Java packages did not allow the modification. The issue was when trying to import the requisite classes from the </w:t>
-      </w:r>
-    </w:p>
-    <w:p>
-      <w:r>
-        <w:t>The structure of the code is broken down into the following packages:</w:t>
+        <w:lastRenderedPageBreak/>
+        <w:t xml:space="preserve">During the initial </w:t>
+      </w:r>
+      <w:r>
+        <w:t>prototyping</w:t>
+      </w:r>
+      <w:r>
+        <w:t xml:space="preserve">, </w:t>
+      </w:r>
+      <w:r>
+        <w:t>the number of classes in the default package grew to unsustainable levels</w:t>
+      </w:r>
+      <w:r>
+        <w:t xml:space="preserve">. As a result, the classes were </w:t>
+      </w:r>
+      <w:r>
+        <w:t xml:space="preserve">migrated from the </w:t>
+      </w:r>
+      <w:r>
+        <w:t xml:space="preserve"> </w:t>
+      </w:r>
+    </w:p>
+    <w:p>
+      <w:r>
+        <w:t>The implementation</w:t>
+      </w:r>
+      <w:r>
+        <w:t>:</w:t>
       </w:r>
     </w:p>
     <w:p>
@@ -55,6 +359,9 @@
       <w:r>
         <w:t xml:space="preserve">dd – the </w:t>
       </w:r>
+      <w:r>
+        <w:t xml:space="preserve">original </w:t>
+      </w:r>
     </w:p>
     <w:p>
       <w:pPr>
@@ -67,6 +374,9 @@
       <w:r>
         <w:t xml:space="preserve">dd.ui – generic </w:t>
       </w:r>
+      <w:r>
+        <w:t xml:space="preserve">classes used for supporting the </w:t>
+      </w:r>
     </w:p>
     <w:p>
       <w:pPr>
@@ -94,8 +404,15 @@
       <w:r>
         <w:t>dd.ui.</w:t>
       </w:r>
-      <w:bookmarkStart w:id="0" w:name="_GoBack"/>
-      <w:bookmarkEnd w:id="0"/>
+      <w:r>
+        <w:t xml:space="preserve">nodelist – </w:t>
+      </w:r>
+      <w:r>
+        <w:t>contains the documentation</w:t>
+      </w:r>
+      <w:r>
+        <w:t xml:space="preserve"> </w:t>
+      </w:r>
     </w:p>
     <w:p>
       <w:pPr>
@@ -113,16 +430,11 @@
       </w:r>
     </w:p>
     <w:p>
-      <w:r>
-        <w:t xml:space="preserve">Due to time constraints in implementing the things, there was no requirement for the </w:t>
-      </w:r>
-    </w:p>
-    <w:p>
       <w:pPr>
         <w:pStyle w:val="Heading1"/>
       </w:pPr>
       <w:r>
-        <w:t>NodeList</w:t>
+        <w:t>Detailed Designs and Implementation</w:t>
       </w:r>
     </w:p>
     <w:p>
@@ -130,33 +442,1023 @@
         <w:pStyle w:val="Heading2"/>
       </w:pPr>
       <w:r>
-        <w:t>Purpose</w:t>
-      </w:r>
-    </w:p>
-    <w:p>
-      <w:r>
-        <w:t xml:space="preserve">The purpose of the node listing is to provide a view of the data that is </w:t>
+        <w:t>Node List</w:t>
+      </w:r>
+    </w:p>
+    <w:p>
+      <w:r>
+        <w:t xml:space="preserve">The purpose of the node listing </w:t>
+      </w:r>
+      <w:r>
+        <w:t xml:space="preserve">packet (dd.ui.nostlist) </w:t>
+      </w:r>
+      <w:r>
+        <w:t xml:space="preserve">is to </w:t>
+      </w:r>
+      <w:r>
+        <w:t>provide a tabular view of all node data at once – a monitor of sorts.</w:t>
+      </w:r>
+      <w:r>
+        <w:t xml:space="preserve"> </w:t>
+      </w:r>
+      <w:r>
+        <w:t xml:space="preserve">The </w:t>
+      </w:r>
+      <w:r>
+        <w:t>overall component is impl</w:t>
+      </w:r>
+      <w:r>
+        <w:t xml:space="preserve">emented as a composition of </w:t>
+      </w:r>
+      <w:r>
+        <w:t>less-complicated components</w:t>
+      </w:r>
+      <w:r>
+        <w:t>.</w:t>
+      </w:r>
+    </w:p>
+    <w:p>
+      <w:pPr>
+        <w:rPr>
+          <w:noProof/>
+          <w:lang w:val="en-US"/>
+        </w:rPr>
+      </w:pPr>
+      <w:r>
+        <w:t>The TimedNodeList cl</w:t>
+      </w:r>
+      <w:r>
+        <w:t xml:space="preserve">ass </w:t>
+      </w:r>
+      <w:r>
+        <w:t>imlements</w:t>
+      </w:r>
+      <w:r>
+        <w:t xml:space="preserve"> the </w:t>
+      </w:r>
+      <w:r>
+        <w:t>use case that is most usable to the user</w:t>
+      </w:r>
+      <w:r>
+        <w:t xml:space="preserve">. </w:t>
+      </w:r>
+      <w:r>
+        <w:t>updates the model on a fixed interval.</w:t>
+      </w:r>
+      <w:r>
+        <w:rPr>
+          <w:noProof/>
+          <w:lang w:val="en-US"/>
+        </w:rPr>
+        <w:t xml:space="preserve"> </w:t>
+      </w:r>
+    </w:p>
+    <w:p>
+      <w:r>
+        <w:rPr>
+          <w:noProof/>
+          <w:lang w:eastAsia="en-CA"/>
+        </w:rPr>
+        <w:drawing>
+          <wp:inline distT="0" distB="0" distL="0" distR="0" wp14:anchorId="5B04ED83" wp14:editId="4903524E">
+            <wp:extent cx="5943600" cy="3556000"/>
+            <wp:effectExtent l="0" t="0" r="0" b="0"/>
+            <wp:docPr id="4" name="Picture 4" descr="Macintosh HD:Users:mgrabau:Work:DirectedDiffusion:doc:images:NodeList_Class_Heirarchy.png"/>
+            <wp:cNvGraphicFramePr>
+              <a:graphicFrameLocks xmlns:a="http://schemas.openxmlformats.org/drawingml/2006/main" noChangeAspect="1"/>
+            </wp:cNvGraphicFramePr>
+            <a:graphic xmlns:a="http://schemas.openxmlformats.org/drawingml/2006/main">
+              <a:graphicData uri="http://schemas.openxmlformats.org/drawingml/2006/picture">
+                <pic:pic xmlns:pic="http://schemas.openxmlformats.org/drawingml/2006/picture">
+                  <pic:nvPicPr>
+                    <pic:cNvPr id="0" name="Picture 2" descr="Macintosh HD:Users:mgrabau:Work:DirectedDiffusion:doc:images:NodeList_Class_Heirarchy.png"/>
+                    <pic:cNvPicPr>
+                      <a:picLocks noChangeAspect="1" noChangeArrowheads="1"/>
+                    </pic:cNvPicPr>
+                  </pic:nvPicPr>
+                  <pic:blipFill>
+                    <a:blip r:embed="rId7">
+                      <a:extLst>
+                        <a:ext uri="{28A0092B-C50C-407E-A947-70E740481C1C}">
+                          <a14:useLocalDpi xmlns:a14="http://schemas.microsoft.com/office/drawing/2010/main" val="0"/>
+                        </a:ext>
+                      </a:extLst>
+                    </a:blip>
+                    <a:srcRect/>
+                    <a:stretch>
+                      <a:fillRect/>
+                    </a:stretch>
+                  </pic:blipFill>
+                  <pic:spPr bwMode="auto">
+                    <a:xfrm>
+                      <a:off x="0" y="0"/>
+                      <a:ext cx="5943600" cy="3556000"/>
+                    </a:xfrm>
+                    <a:prstGeom prst="rect">
+                      <a:avLst/>
+                    </a:prstGeom>
+                    <a:noFill/>
+                    <a:ln>
+                      <a:noFill/>
+                    </a:ln>
+                  </pic:spPr>
+                </pic:pic>
+              </a:graphicData>
+            </a:graphic>
+          </wp:inline>
+        </w:drawing>
+      </w:r>
+    </w:p>
+    <w:p>
+      <w:pPr>
+        <w:pStyle w:val="Heading3"/>
+      </w:pPr>
+      <w:r>
+        <w:t>NodeListTableModel</w:t>
+      </w:r>
+    </w:p>
+    <w:p>
+      <w:r>
+        <w:t>The class diagram for the NodeListTableModel is shown in [Figure]</w:t>
+      </w:r>
+      <w:r>
+        <w:t>.</w:t>
+      </w:r>
+      <w:r>
+        <w:t xml:space="preserve"> </w:t>
+      </w:r>
+      <w:r>
+        <w:t>Five</w:t>
+      </w:r>
+      <w:r>
+        <w:t xml:space="preserve"> columns wer</w:t>
+      </w:r>
+      <w:r>
+        <w:t>e selected for the table model:</w:t>
+      </w:r>
+    </w:p>
+    <w:p>
+      <w:pPr>
+        <w:pStyle w:val="ListParagraph"/>
+        <w:numPr>
+          <w:ilvl w:val="0"/>
+          <w:numId w:val="11"/>
+        </w:numPr>
+      </w:pPr>
+      <w:r>
+        <w:t>Node Id</w:t>
+      </w:r>
+    </w:p>
+    <w:p>
+      <w:pPr>
+        <w:pStyle w:val="ListParagraph"/>
+        <w:numPr>
+          <w:ilvl w:val="0"/>
+          <w:numId w:val="11"/>
+        </w:numPr>
+      </w:pPr>
+      <w:r>
+        <w:lastRenderedPageBreak/>
+        <w:t>Location</w:t>
+      </w:r>
+    </w:p>
+    <w:p>
+      <w:pPr>
+        <w:pStyle w:val="ListParagraph"/>
+        <w:numPr>
+          <w:ilvl w:val="0"/>
+          <w:numId w:val="11"/>
+        </w:numPr>
+      </w:pPr>
+      <w:r>
+        <w:t>Number of Neighbors</w:t>
+      </w:r>
+    </w:p>
+    <w:p>
+      <w:pPr>
+        <w:pStyle w:val="ListParagraph"/>
+        <w:numPr>
+          <w:ilvl w:val="0"/>
+          <w:numId w:val="11"/>
+        </w:numPr>
+      </w:pPr>
+      <w:r>
+        <w:t>Residual Energy</w:t>
+      </w:r>
+    </w:p>
+    <w:p>
+      <w:pPr>
+        <w:keepNext/>
+      </w:pPr>
+      <w:r>
+        <w:rPr>
+          <w:noProof/>
+          <w:lang w:eastAsia="en-CA"/>
+        </w:rPr>
+        <w:drawing>
+          <wp:inline distT="0" distB="0" distL="0" distR="0" wp14:anchorId="01466537" wp14:editId="60F47893">
+            <wp:extent cx="3172486" cy="4553899"/>
+            <wp:effectExtent l="0" t="0" r="2540" b="0"/>
+            <wp:docPr id="5" name="Picture 5"/>
+            <wp:cNvGraphicFramePr>
+              <a:graphicFrameLocks xmlns:a="http://schemas.openxmlformats.org/drawingml/2006/main" noChangeAspect="1"/>
+            </wp:cNvGraphicFramePr>
+            <a:graphic xmlns:a="http://schemas.openxmlformats.org/drawingml/2006/main">
+              <a:graphicData uri="http://schemas.openxmlformats.org/drawingml/2006/picture">
+                <pic:pic xmlns:pic="http://schemas.openxmlformats.org/drawingml/2006/picture">
+                  <pic:nvPicPr>
+                    <pic:cNvPr id="0" name="NodeListTableModel_class.png"/>
+                    <pic:cNvPicPr/>
+                  </pic:nvPicPr>
+                  <pic:blipFill>
+                    <a:blip r:embed="rId8">
+                      <a:extLst>
+                        <a:ext uri="{28A0092B-C50C-407E-A947-70E740481C1C}">
+                          <a14:useLocalDpi xmlns:a14="http://schemas.microsoft.com/office/drawing/2010/main" val="0"/>
+                        </a:ext>
+                      </a:extLst>
+                    </a:blip>
+                    <a:stretch>
+                      <a:fillRect/>
+                    </a:stretch>
+                  </pic:blipFill>
+                  <pic:spPr>
+                    <a:xfrm>
+                      <a:off x="0" y="0"/>
+                      <a:ext cx="3172486" cy="4553899"/>
+                    </a:xfrm>
+                    <a:prstGeom prst="rect">
+                      <a:avLst/>
+                    </a:prstGeom>
+                  </pic:spPr>
+                </pic:pic>
+              </a:graphicData>
+            </a:graphic>
+          </wp:inline>
+        </w:drawing>
+      </w:r>
+    </w:p>
+    <w:p>
+      <w:pPr>
+        <w:pStyle w:val="Caption"/>
+      </w:pPr>
+      <w:r>
+        <w:t xml:space="preserve">Figure </w:t>
+      </w:r>
+      <w:fldSimple w:instr=" SEQ Figure \* ARABIC ">
+        <w:r>
+          <w:rPr>
+            <w:noProof/>
+          </w:rPr>
+          <w:t>1</w:t>
+        </w:r>
+      </w:fldSimple>
+      <w:r>
+        <w:t xml:space="preserve"> No</w:t>
+      </w:r>
+      <w:r>
+        <w:t>deListTableModel Class</w:t>
+      </w:r>
+    </w:p>
+    <w:p>
+      <w:pPr>
+        <w:keepNext/>
+      </w:pPr>
+      <w:r>
+        <w:rPr>
+          <w:noProof/>
+          <w:lang w:eastAsia="en-CA"/>
+        </w:rPr>
+        <w:lastRenderedPageBreak/>
+        <mc:AlternateContent>
+          <mc:Choice Requires="wps">
+            <w:drawing>
+              <wp:anchor distT="0" distB="0" distL="114300" distR="114300" simplePos="0" relativeHeight="251659264" behindDoc="0" locked="0" layoutInCell="1" allowOverlap="1" wp14:anchorId="22C121B3" wp14:editId="59AC9FBA">
+                <wp:simplePos x="0" y="0"/>
+                <wp:positionH relativeFrom="column">
+                  <wp:posOffset>1943100</wp:posOffset>
+                </wp:positionH>
+                <wp:positionV relativeFrom="paragraph">
+                  <wp:posOffset>1656080</wp:posOffset>
+                </wp:positionV>
+                <wp:extent cx="925195" cy="457200"/>
+                <wp:effectExtent l="0" t="0" r="0" b="0"/>
+                <wp:wrapNone/>
+                <wp:docPr id="8" name="Text Box 8"/>
+                <wp:cNvGraphicFramePr/>
+                <a:graphic xmlns:a="http://schemas.openxmlformats.org/drawingml/2006/main">
+                  <a:graphicData uri="http://schemas.microsoft.com/office/word/2010/wordprocessingShape">
+                    <wps:wsp>
+                      <wps:cNvSpPr txBox="1"/>
+                      <wps:spPr>
+                        <a:xfrm>
+                          <a:off x="0" y="0"/>
+                          <a:ext cx="925195" cy="457200"/>
+                        </a:xfrm>
+                        <a:prstGeom prst="rect">
+                          <a:avLst/>
+                        </a:prstGeom>
+                        <a:noFill/>
+                        <a:ln>
+                          <a:noFill/>
+                        </a:ln>
+                        <a:effectLst/>
+                        <a:extLst>
+                          <a:ext uri="{FAA26D3D-D897-4be2-8F04-BA451C77F1D7}">
+                            <ma14:placeholderFlag xmlns:ma14="http://schemas.microsoft.com/office/mac/drawingml/2011/main" xmlns:w="http://schemas.openxmlformats.org/wordprocessingml/2006/main" xmlns:w10="urn:schemas-microsoft-com:office:word" xmlns:v="urn:schemas-microsoft-com:vml" xmlns:o="urn:schemas-microsoft-com:office:office" xmlns:mv="urn:schemas-microsoft-com:mac:vml" xmlns:mo="http://schemas.microsoft.com/office/mac/office/2008/main" xmlns=""/>
+                          </a:ext>
+                          <a:ext uri="{C572A759-6A51-4108-AA02-DFA0A04FC94B}">
+                            <ma14:wrappingTextBoxFlag xmlns:ma14="http://schemas.microsoft.com/office/mac/drawingml/2011/main" xmlns:w="http://schemas.openxmlformats.org/wordprocessingml/2006/main" xmlns:w10="urn:schemas-microsoft-com:office:word" xmlns:v="urn:schemas-microsoft-com:vml" xmlns:o="urn:schemas-microsoft-com:office:office" xmlns:mv="urn:schemas-microsoft-com:mac:vml" xmlns:mo="http://schemas.microsoft.com/office/mac/office/2008/main" xmlns=""/>
+                          </a:ext>
+                        </a:extLst>
+                      </wps:spPr>
+                      <wps:style>
+                        <a:lnRef idx="0">
+                          <a:schemeClr val="accent1"/>
+                        </a:lnRef>
+                        <a:fillRef idx="0">
+                          <a:schemeClr val="accent1"/>
+                        </a:fillRef>
+                        <a:effectRef idx="0">
+                          <a:schemeClr val="accent1"/>
+                        </a:effectRef>
+                        <a:fontRef idx="minor">
+                          <a:schemeClr val="dk1"/>
+                        </a:fontRef>
+                      </wps:style>
+                      <wps:txbx>
+                        <w:txbxContent>
+                          <w:p>
+                            <w:r>
+                              <w:t>NodeLIstPanel</w:t>
+                            </w:r>
+                          </w:p>
+                        </w:txbxContent>
+                      </wps:txbx>
+                      <wps:bodyPr rot="0" spcFirstLastPara="0" vertOverflow="overflow" horzOverflow="overflow" vert="horz" wrap="none" lIns="91440" tIns="45720" rIns="91440" bIns="45720" numCol="1" spcCol="0" rtlCol="0" fromWordArt="0" anchor="t" anchorCtr="0" forceAA="0" compatLnSpc="1">
+                        <a:prstTxWarp prst="textNoShape">
+                          <a:avLst/>
+                        </a:prstTxWarp>
+                        <a:noAutofit/>
+                      </wps:bodyPr>
+                    </wps:wsp>
+                  </a:graphicData>
+                </a:graphic>
+                <wp14:sizeRelH relativeFrom="margin">
+                  <wp14:pctWidth>0</wp14:pctWidth>
+                </wp14:sizeRelH>
+                <wp14:sizeRelV relativeFrom="margin">
+                  <wp14:pctHeight>0</wp14:pctHeight>
+                </wp14:sizeRelV>
+              </wp:anchor>
+            </w:drawing>
+          </mc:Choice>
+          <mc:Fallback>
+            <w:pict>
+              <v:shapetype id="_x0000_t202" coordsize="21600,21600" o:spt="202" path="m,l,21600r21600,l21600,xe">
+                <v:stroke joinstyle="miter"/>
+                <v:path gradientshapeok="t" o:connecttype="rect"/>
+              </v:shapetype>
+              <v:shape id="Text Box 8" o:spid="_x0000_s1026" type="#_x0000_t202" style="position:absolute;margin-left:153pt;margin-top:130.4pt;width:72.85pt;height:36pt;z-index:251659264;visibility:visible;mso-wrap-style:none;mso-width-percent:0;mso-height-percent:0;mso-wrap-distance-left:9pt;mso-wrap-distance-top:0;mso-wrap-distance-right:9pt;mso-wrap-distance-bottom:0;mso-position-horizontal:absolute;mso-position-horizontal-relative:text;mso-position-vertical:absolute;mso-position-vertical-relative:text;mso-width-percent:0;mso-height-percent:0;mso-width-relative:margin;mso-height-relative:margin;v-text-anchor:top" o:gfxdata="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" filled="f" stroked="f">
+                <v:textbox>
+                  <w:txbxContent>
+                    <w:p>
+                      <w:proofErr w:type="spellStart"/>
+                      <w:r>
+                        <w:t>NodeLIstPanel</w:t>
+                      </w:r>
+                      <w:proofErr w:type="spellEnd"/>
+                    </w:p>
+                  </w:txbxContent>
+                </v:textbox>
+              </v:shape>
+            </w:pict>
+          </mc:Fallback>
+        </mc:AlternateContent>
+      </w:r>
+      <w:r>
+        <w:rPr>
+          <w:noProof/>
+          <w:lang w:eastAsia="en-CA"/>
+        </w:rPr>
+        <mc:AlternateContent>
+          <mc:Choice Requires="wps">
+            <w:drawing>
+              <wp:anchor distT="0" distB="0" distL="114300" distR="114300" simplePos="0" relativeHeight="251658240" behindDoc="0" locked="0" layoutInCell="1" allowOverlap="1" wp14:anchorId="36F91A19" wp14:editId="04F653DF">
+                <wp:simplePos x="0" y="0"/>
+                <wp:positionH relativeFrom="column">
+                  <wp:posOffset>3314700</wp:posOffset>
+                </wp:positionH>
+                <wp:positionV relativeFrom="paragraph">
+                  <wp:posOffset>284480</wp:posOffset>
+                </wp:positionV>
+                <wp:extent cx="1257300" cy="800100"/>
+                <wp:effectExtent l="0" t="0" r="0" b="12700"/>
+                <wp:wrapNone/>
+                <wp:docPr id="7" name="Text Box 7"/>
+                <wp:cNvGraphicFramePr/>
+                <a:graphic xmlns:a="http://schemas.openxmlformats.org/drawingml/2006/main">
+                  <a:graphicData uri="http://schemas.microsoft.com/office/word/2010/wordprocessingShape">
+                    <wps:wsp>
+                      <wps:cNvSpPr txBox="1"/>
+                      <wps:spPr>
+                        <a:xfrm>
+                          <a:off x="0" y="0"/>
+                          <a:ext cx="1257300" cy="800100"/>
+                        </a:xfrm>
+                        <a:prstGeom prst="rect">
+                          <a:avLst/>
+                        </a:prstGeom>
+                        <a:noFill/>
+                        <a:ln>
+                          <a:noFill/>
+                        </a:ln>
+                        <a:effectLst/>
+                        <a:extLst>
+                          <a:ext uri="{FAA26D3D-D897-4be2-8F04-BA451C77F1D7}">
+                            <ma14:placeholderFlag xmlns:ma14="http://schemas.microsoft.com/office/mac/drawingml/2011/main" xmlns:w="http://schemas.openxmlformats.org/wordprocessingml/2006/main" xmlns:w10="urn:schemas-microsoft-com:office:word" xmlns:v="urn:schemas-microsoft-com:vml" xmlns:o="urn:schemas-microsoft-com:office:office" xmlns:mv="urn:schemas-microsoft-com:mac:vml" xmlns:mo="http://schemas.microsoft.com/office/mac/office/2008/main" xmlns=""/>
+                          </a:ext>
+                          <a:ext uri="{C572A759-6A51-4108-AA02-DFA0A04FC94B}">
+                            <ma14:wrappingTextBoxFlag xmlns:ma14="http://schemas.microsoft.com/office/mac/drawingml/2011/main" xmlns:w="http://schemas.openxmlformats.org/wordprocessingml/2006/main" xmlns:w10="urn:schemas-microsoft-com:office:word" xmlns:v="urn:schemas-microsoft-com:vml" xmlns:o="urn:schemas-microsoft-com:office:office" xmlns:mv="urn:schemas-microsoft-com:mac:vml" xmlns:mo="http://schemas.microsoft.com/office/mac/office/2008/main" xmlns=""/>
+                          </a:ext>
+                        </a:extLst>
+                      </wps:spPr>
+                      <wps:style>
+                        <a:lnRef idx="0">
+                          <a:schemeClr val="accent1"/>
+                        </a:lnRef>
+                        <a:fillRef idx="0">
+                          <a:schemeClr val="accent1"/>
+                        </a:fillRef>
+                        <a:effectRef idx="0">
+                          <a:schemeClr val="accent1"/>
+                        </a:effectRef>
+                        <a:fontRef idx="minor">
+                          <a:schemeClr val="dk1"/>
+                        </a:fontRef>
+                      </wps:style>
+                      <wps:txbx>
+                        <w:txbxContent>
+                          <w:p>
+                            <w:r>
+                              <w:t>NodeCountPanel</w:t>
+                            </w:r>
+                          </w:p>
+                        </w:txbxContent>
+                      </wps:txbx>
+                      <wps:bodyPr rot="0" spcFirstLastPara="0" vertOverflow="overflow" horzOverflow="overflow" vert="horz" wrap="square" lIns="91440" tIns="45720" rIns="91440" bIns="45720" numCol="1" spcCol="0" rtlCol="0" fromWordArt="0" anchor="t" anchorCtr="0" forceAA="0" compatLnSpc="1">
+                        <a:prstTxWarp prst="textNoShape">
+                          <a:avLst/>
+                        </a:prstTxWarp>
+                        <a:noAutofit/>
+                      </wps:bodyPr>
+                    </wps:wsp>
+                  </a:graphicData>
+                </a:graphic>
+                <wp14:sizeRelH relativeFrom="margin">
+                  <wp14:pctWidth>0</wp14:pctWidth>
+                </wp14:sizeRelH>
+                <wp14:sizeRelV relativeFrom="margin">
+                  <wp14:pctHeight>0</wp14:pctHeight>
+                </wp14:sizeRelV>
+              </wp:anchor>
+            </w:drawing>
+          </mc:Choice>
+          <mc:Fallback>
+            <w:pict>
+              <v:shape id="Text Box 7" o:spid="_x0000_s1027" type="#_x0000_t202" style="position:absolute;margin-left:261pt;margin-top:22.4pt;width:99pt;height:63pt;z-index:251658240;visibility:visible;mso-wrap-style:square;mso-width-percent:0;mso-height-percent:0;mso-wrap-distance-left:9pt;mso-wrap-distance-top:0;mso-wrap-distance-right:9pt;mso-wrap-distance-bottom:0;mso-position-horizontal:absolute;mso-position-horizontal-relative:text;mso-position-vertical:absolute;mso-position-vertical-relative:text;mso-width-percent:0;mso-height-percent:0;mso-width-relative:margin;mso-height-relative:margin;v-text-anchor:top" o:gfxdata="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" filled="f" stroked="f">
+                <v:textbox>
+                  <w:txbxContent>
+                    <w:p>
+                      <w:proofErr w:type="spellStart"/>
+                      <w:r>
+                        <w:t>NodeCountPanel</w:t>
+                      </w:r>
+                      <w:proofErr w:type="spellEnd"/>
+                    </w:p>
+                  </w:txbxContent>
+                </v:textbox>
+              </v:shape>
+            </w:pict>
+          </mc:Fallback>
+        </mc:AlternateContent>
+      </w:r>
+      <w:r>
+        <w:t xml:space="preserve"> </w:t>
+      </w:r>
+      <w:r>
+        <w:tab/>
+      </w:r>
+      <w:r>
+        <w:rPr>
+          <w:noProof/>
+          <w:lang w:eastAsia="en-CA"/>
+        </w:rPr>
+        <w:drawing>
+          <wp:inline distT="0" distB="0" distL="0" distR="0" wp14:anchorId="6AEB66AF" wp14:editId="1BF8E431">
+            <wp:extent cx="4343400" cy="2535970"/>
+            <wp:effectExtent l="0" t="0" r="0" b="4445"/>
+            <wp:docPr id="6" name="Picture 6"/>
+            <wp:cNvGraphicFramePr>
+              <a:graphicFrameLocks xmlns:a="http://schemas.openxmlformats.org/drawingml/2006/main" noChangeAspect="1"/>
+            </wp:cNvGraphicFramePr>
+            <a:graphic xmlns:a="http://schemas.openxmlformats.org/drawingml/2006/main">
+              <a:graphicData uri="http://schemas.openxmlformats.org/drawingml/2006/picture">
+                <pic:pic xmlns:pic="http://schemas.openxmlformats.org/drawingml/2006/picture">
+                  <pic:nvPicPr>
+                    <pic:cNvPr id="0" name="TimedNodeList.tiff"/>
+                    <pic:cNvPicPr/>
+                  </pic:nvPicPr>
+                  <pic:blipFill>
+                    <a:blip r:embed="rId9">
+                      <a:extLst>
+                        <a:ext uri="{28A0092B-C50C-407E-A947-70E740481C1C}">
+                          <a14:useLocalDpi xmlns:a14="http://schemas.microsoft.com/office/drawing/2010/main" val="0"/>
+                        </a:ext>
+                      </a:extLst>
+                    </a:blip>
+                    <a:stretch>
+                      <a:fillRect/>
+                    </a:stretch>
+                  </pic:blipFill>
+                  <pic:spPr>
+                    <a:xfrm>
+                      <a:off x="0" y="0"/>
+                      <a:ext cx="4343400" cy="2535970"/>
+                    </a:xfrm>
+                    <a:prstGeom prst="rect">
+                      <a:avLst/>
+                    </a:prstGeom>
+                  </pic:spPr>
+                </pic:pic>
+              </a:graphicData>
+            </a:graphic>
+          </wp:inline>
+        </w:drawing>
+      </w:r>
+    </w:p>
+    <w:p>
+      <w:pPr>
+        <w:pStyle w:val="Caption"/>
+      </w:pPr>
+      <w:r>
+        <w:t xml:space="preserve">Figure </w:t>
+      </w:r>
+      <w:r>
+        <w:fldChar w:fldCharType="begin"/>
+      </w:r>
+      <w:r>
+        <w:instrText xml:space="preserve"> SEQ Figure \* ARABIC </w:instrText>
+      </w:r>
+      <w:r>
+        <w:fldChar w:fldCharType="separate"/>
+      </w:r>
+      <w:r>
+        <w:rPr>
+          <w:noProof/>
+        </w:rPr>
+        <w:t>2</w:t>
+      </w:r>
+      <w:r>
+        <w:rPr>
+          <w:noProof/>
+        </w:rPr>
+        <w:fldChar w:fldCharType="end"/>
+      </w:r>
+      <w:r>
+        <w:t xml:space="preserve"> TimedNostList composition</w:t>
+      </w:r>
+    </w:p>
+    <w:p>
+      <w:r>
+        <w:tab/>
+      </w:r>
+      <w:r>
+        <w:tab/>
+      </w:r>
+    </w:p>
+    <w:p>
+      <w:pPr>
+        <w:pStyle w:val="Heading3"/>
+      </w:pPr>
+      <w:r>
+        <w:t>TimedNodeList</w:t>
+      </w:r>
+    </w:p>
+    <w:p>
+      <w:r>
+        <w:t>The TimedNodeList class</w:t>
+      </w:r>
+      <w:r>
+        <w:t>, shown in [reference: figure]</w:t>
+      </w:r>
+      <w:r>
+        <w:t xml:space="preserve"> </w:t>
+      </w:r>
+      <w:r>
+        <w:t xml:space="preserve">implements </w:t>
+      </w:r>
+      <w:r>
+        <w:t xml:space="preserve">the functionality most likely usable to the majority </w:t>
+      </w:r>
+    </w:p>
+    <w:p>
+      <w:pPr>
+        <w:pStyle w:val="Heading2"/>
+      </w:pPr>
+      <w:r>
+        <w:t>Log Frame (dd.ui.log)</w:t>
+      </w:r>
+    </w:p>
+    <w:p>
+      <w:r>
+        <w:t xml:space="preserve">The dd.ui.log package </w:t>
+      </w:r>
+      <w:r>
+        <w:t>provides a basic window for posting simulator info</w:t>
+      </w:r>
+      <w:r>
+        <w:t>rmation into a queue window</w:t>
+      </w:r>
+      <w:bookmarkStart w:id="0" w:name="_GoBack"/>
+      <w:bookmarkEnd w:id="0"/>
+      <w:r>
+        <w:t>.</w:t>
+      </w:r>
+    </w:p>
+    <w:p>
+      <w:pPr>
+        <w:pStyle w:val="Heading3"/>
+      </w:pPr>
+      <w:r>
+        <w:t>Supported Logging Levels</w:t>
+      </w:r>
+    </w:p>
+    <w:p>
+      <w:r>
+        <w:t xml:space="preserve">As per experiences with other logging systems, the </w:t>
+      </w:r>
+    </w:p>
+    <w:p>
+      <w:pPr>
+        <w:pStyle w:val="Heading3"/>
+      </w:pPr>
+      <w:r>
+        <w:t xml:space="preserve"> </w:t>
+      </w:r>
+      <w:r>
+        <w:tab/>
+      </w:r>
+    </w:p>
+    <w:p>
+      <w:pPr>
+        <w:pStyle w:val="Heading2"/>
+      </w:pPr>
+      <w:r>
+        <w:t>Plots</w:t>
+      </w:r>
+    </w:p>
+    <w:p>
+      <w:pPr>
+        <w:pStyle w:val="Heading3"/>
+      </w:pPr>
+      <w:r>
+        <w:t>General</w:t>
+      </w:r>
+    </w:p>
+    <w:p>
+      <w:r>
+        <w:t xml:space="preserve">Adding plots to the simulation allows the </w:t>
+      </w:r>
+      <w:r>
+        <w:t xml:space="preserve">user to view a trace of information </w:t>
+      </w:r>
+      <w:r>
+        <w:t xml:space="preserve">as the simulation progresses. Due to the complexity of implementing a robust and capable plotter from the graphics perspective, a third-party library was selected. </w:t>
+      </w:r>
+      <w:r>
+        <w:t>After considering a small number of options, the</w:t>
+      </w:r>
+      <w:r>
+        <w:t xml:space="preserve"> JChart2D library was selected. </w:t>
+      </w:r>
+      <w:r>
+        <w:t xml:space="preserve">JChart2D </w:t>
+      </w:r>
+      <w:r>
+        <w:t>offers</w:t>
+      </w:r>
+      <w:r>
+        <w:t xml:space="preserve"> a well-documented API</w:t>
+      </w:r>
+      <w:r>
+        <w:t>, robust</w:t>
+      </w:r>
+      <w:r>
+        <w:t xml:space="preserve"> examples</w:t>
+      </w:r>
+      <w:r>
+        <w:t>, flexible output of the image</w:t>
+      </w:r>
+      <w:r>
+        <w:t xml:space="preserve"> and is straight</w:t>
+      </w:r>
+      <w:r>
+        <w:t>forward to use, thus making it ideal for the DDSim plotting.</w:t>
+      </w:r>
+    </w:p>
+    <w:p>
+      <w:r>
+        <w:t>DDSim plotting was designed to allow for static and dynamic data collection. Each collection type is described below.</w:t>
+      </w:r>
+    </w:p>
+    <w:p>
+      <w:pPr>
+        <w:pStyle w:val="Heading3"/>
+      </w:pPr>
+      <w:r>
+        <w:t>Plotting Library</w:t>
+      </w:r>
+    </w:p>
+    <w:p>
+      <w:r>
+        <w:t>The JChart2D library is an LGPL project that proved most effective in plotting the resource</w:t>
+      </w:r>
+    </w:p>
+    <w:p>
+      <w:pPr>
+        <w:pStyle w:val="Heading3"/>
+      </w:pPr>
+      <w:r>
+        <w:t>dd.ui.plot Hierarchy</w:t>
+      </w:r>
+    </w:p>
+    <w:p>
+      <w:r>
+        <w:lastRenderedPageBreak/>
+        <w:t xml:space="preserve">The </w:t>
+      </w:r>
+      <w:r>
+        <w:t xml:space="preserve">class hierarchy for </w:t>
+      </w:r>
+      <w:r>
+        <w:t xml:space="preserve">the dd.ui.plot packet is shown in </w:t>
+      </w:r>
+      <w:r>
+        <w:fldChar w:fldCharType="begin"/>
+      </w:r>
+      <w:r>
+        <w:instrText xml:space="preserve"> REF _Ref320264828 \h </w:instrText>
+      </w:r>
+      <w:r>
+        <w:fldChar w:fldCharType="separate"/>
+      </w:r>
+      <w:r>
+        <w:t xml:space="preserve">Figure </w:t>
+      </w:r>
+      <w:r>
+        <w:rPr>
+          <w:noProof/>
+        </w:rPr>
+        <w:t>3</w:t>
+      </w:r>
+      <w:r>
+        <w:fldChar w:fldCharType="end"/>
+      </w:r>
+      <w:r>
+        <w:t>.</w:t>
+      </w:r>
+      <w:r>
+        <w:t xml:space="preserve"> There are three functional areas to this package:</w:t>
+      </w:r>
+    </w:p>
+    <w:p>
+      <w:pPr>
+        <w:pStyle w:val="ListParagraph"/>
+        <w:numPr>
+          <w:ilvl w:val="0"/>
+          <w:numId w:val="12"/>
+        </w:numPr>
+      </w:pPr>
+      <w:r>
+        <w:t>Data Collection</w:t>
+      </w:r>
+      <w:r>
+        <w:t>:</w:t>
+      </w:r>
+      <w:r>
+        <w:t xml:space="preserve"> static and dynamic collectors that register lists of nodes to retrieve data for plotting.</w:t>
+      </w:r>
+    </w:p>
+    <w:p>
+      <w:pPr>
+        <w:pStyle w:val="ListParagraph"/>
+        <w:numPr>
+          <w:ilvl w:val="0"/>
+          <w:numId w:val="12"/>
+        </w:numPr>
+      </w:pPr>
+      <w:r>
+        <w:t xml:space="preserve">JFrame derivatives for displaying plots. The PlotFrame classes support static and dynamic data gathering, with an uplink </w:t>
+      </w:r>
+    </w:p>
+    <w:p>
+      <w:pPr>
+        <w:pStyle w:val="ListParagraph"/>
+        <w:numPr>
+          <w:ilvl w:val="0"/>
+          <w:numId w:val="12"/>
+        </w:numPr>
+      </w:pPr>
+      <w:r>
+        <w:t xml:space="preserve">JFileChooser support classes – ImageFilter and derivatives. These classes support the image output of the plots that are generated. </w:t>
+      </w:r>
+    </w:p>
+    <w:p>
+      <w:r>
+        <w:t>Each of the function areas is discussed below.</w:t>
+      </w:r>
+    </w:p>
+    <w:p>
+      <w:pPr>
+        <w:keepNext/>
+        <w:jc w:val="center"/>
+      </w:pPr>
+      <w:r>
+        <w:rPr>
+          <w:noProof/>
+          <w:lang w:eastAsia="en-CA"/>
+        </w:rPr>
+        <w:drawing>
+          <wp:inline distT="0" distB="0" distL="0" distR="0" wp14:anchorId="3D41740E" wp14:editId="57CE9934">
+            <wp:extent cx="5943600" cy="4891936"/>
+            <wp:effectExtent l="0" t="0" r="0" b="4445"/>
+            <wp:docPr id="9" name="Picture 9"/>
+            <wp:cNvGraphicFramePr>
+              <a:graphicFrameLocks xmlns:a="http://schemas.openxmlformats.org/drawingml/2006/main" noChangeAspect="1"/>
+            </wp:cNvGraphicFramePr>
+            <a:graphic xmlns:a="http://schemas.openxmlformats.org/drawingml/2006/main">
+              <a:graphicData uri="http://schemas.openxmlformats.org/drawingml/2006/picture">
+                <pic:pic xmlns:pic="http://schemas.openxmlformats.org/drawingml/2006/picture">
+                  <pic:nvPicPr>
+                    <pic:cNvPr id="0" name="Picture 1"/>
+                    <pic:cNvPicPr>
+                      <a:picLocks noChangeAspect="1" noChangeArrowheads="1"/>
+                    </pic:cNvPicPr>
+                  </pic:nvPicPr>
+                  <pic:blipFill>
+                    <a:blip r:embed="rId10">
+                      <a:extLst>
+                        <a:ext uri="{28A0092B-C50C-407E-A947-70E740481C1C}">
+                          <a14:useLocalDpi xmlns:a14="http://schemas.microsoft.com/office/drawing/2010/main" val="0"/>
+                        </a:ext>
+                      </a:extLst>
+                    </a:blip>
+                    <a:srcRect/>
+                    <a:stretch>
+                      <a:fillRect/>
+                    </a:stretch>
+                  </pic:blipFill>
+                  <pic:spPr bwMode="auto">
+                    <a:xfrm>
+                      <a:off x="0" y="0"/>
+                      <a:ext cx="5943600" cy="4891936"/>
+                    </a:xfrm>
+                    <a:prstGeom prst="rect">
+                      <a:avLst/>
+                    </a:prstGeom>
+                    <a:noFill/>
+                    <a:ln>
+                      <a:noFill/>
+                    </a:ln>
+                  </pic:spPr>
+                </pic:pic>
+              </a:graphicData>
+            </a:graphic>
+          </wp:inline>
+        </w:drawing>
+      </w:r>
+    </w:p>
+    <w:p>
+      <w:pPr>
+        <w:pStyle w:val="Caption"/>
+        <w:jc w:val="center"/>
+      </w:pPr>
+      <w:bookmarkStart w:id="1" w:name="_Ref320264828"/>
+      <w:r>
+        <w:t xml:space="preserve">Figure </w:t>
+      </w:r>
+      <w:r>
+        <w:fldChar w:fldCharType="begin"/>
+      </w:r>
+      <w:r>
+        <w:instrText xml:space="preserve"> SEQ Figure \* ARABIC </w:instrText>
+      </w:r>
+      <w:r>
+        <w:fldChar w:fldCharType="separate"/>
+      </w:r>
+      <w:r>
+        <w:rPr>
+          <w:noProof/>
+        </w:rPr>
+        <w:t>3</w:t>
+      </w:r>
+      <w:r>
+        <w:rPr>
+          <w:noProof/>
+        </w:rPr>
+        <w:fldChar w:fldCharType="end"/>
+      </w:r>
+      <w:bookmarkEnd w:id="1"/>
+      <w:r>
+        <w:t xml:space="preserve"> dd.ui.plot Package</w:t>
+      </w:r>
+    </w:p>
+    <w:p>
+      <w:pPr>
+        <w:jc w:val="center"/>
+      </w:pPr>
+    </w:p>
+    <w:p>
+      <w:pPr>
+        <w:pStyle w:val="Heading3"/>
+      </w:pPr>
+      <w:r>
+        <w:t>Design Details: Plot Data Collection</w:t>
+      </w:r>
+    </w:p>
+    <w:p>
+      <w:r>
+        <w:t>As per the design constraints</w:t>
+      </w:r>
+    </w:p>
+    <w:p>
+      <w:pPr>
+        <w:pStyle w:val="Heading3"/>
+      </w:pPr>
+      <w:r>
+        <w:t>Design Details: Plotting Frames</w:t>
+      </w:r>
+    </w:p>
+    <w:p>
+      <w:pPr>
+        <w:pStyle w:val="Heading3"/>
+      </w:pPr>
+    </w:p>
+    <w:p>
+      <w:pPr>
+        <w:pStyle w:val="Heading2"/>
+      </w:pPr>
+      <w:r>
+        <w:lastRenderedPageBreak/>
+        <w:t>Purposes</w:t>
+      </w:r>
+    </w:p>
+    <w:p/>
+    <w:p>
+      <w:pPr>
+        <w:pStyle w:val="Heading2"/>
+      </w:pPr>
+      <w:r>
+        <w:t xml:space="preserve">Class </w:t>
+      </w:r>
+      <w:r>
+        <w:t>Hierarchy</w:t>
+      </w:r>
+    </w:p>
+    <w:p/>
+    <w:p>
+      <w:pPr>
+        <w:pStyle w:val="Heading2"/>
+      </w:pPr>
+      <w:r>
+        <w:t>Static</w:t>
+      </w:r>
+      <w:r>
+        <w:t>PlotFrame</w:t>
+      </w:r>
+    </w:p>
+    <w:p>
+      <w:r>
+        <w:t>The PlotFrame component is an abstract class that comprises of several useful</w:t>
+      </w:r>
+    </w:p>
+    <w:p>
+      <w:r>
+        <w:t xml:space="preserve">Using the getTrace() method is not required under ordinary circumstances. The </w:t>
       </w:r>
     </w:p>
     <w:p>
       <w:pPr>
         <w:pStyle w:val="Heading1"/>
       </w:pPr>
-      <w:r>
-        <w:t>Plots</w:t>
-      </w:r>
-    </w:p>
-    <w:p>
-      <w:r>
-        <w:t>The plotting the</w:t>
-      </w:r>
     </w:p>
     <w:p>
       <w:pPr>
         <w:pStyle w:val="Heading2"/>
       </w:pPr>
       <w:r>
-        <w:t>Purposes</w:t>
+        <w:t>Results</w:t>
       </w:r>
     </w:p>
     <w:p>
@@ -164,12 +1466,151 @@
         <w:pStyle w:val="Heading2"/>
       </w:pPr>
       <w:r>
-        <w:t>Class Heirarchy</w:t>
-      </w:r>
-    </w:p>
-    <w:p>
-      <w:r>
-        <w:t>[Show the diagram here]</w:t>
+        <w:t>Window Management</w:t>
+      </w:r>
+    </w:p>
+    <w:p>
+      <w:pPr>
+        <w:pStyle w:val="Heading3"/>
+      </w:pPr>
+      <w:r>
+        <w:t>Design Concept</w:t>
+      </w:r>
+    </w:p>
+    <w:p>
+      <w:r>
+        <w:t>The design</w:t>
+      </w:r>
+      <w:r>
+        <w:t xml:space="preserve"> </w:t>
+      </w:r>
+      <w:r>
+        <w:t>for the frame/window management</w:t>
+      </w:r>
+      <w:r>
+        <w:t xml:space="preserve"> </w:t>
+      </w:r>
+      <w:r>
+        <w:t xml:space="preserve">stemmed from </w:t>
+      </w:r>
+      <w:r>
+        <w:t xml:space="preserve">the scenario where multiple </w:t>
+      </w:r>
+      <w:r>
+        <w:t>wind</w:t>
+      </w:r>
+      <w:r>
+        <w:t>ows were opened</w:t>
+      </w:r>
+      <w:r>
+        <w:t>.</w:t>
+      </w:r>
+      <w:r>
+        <w:t xml:space="preserve"> In these instances, the JFrame instances cannot set their</w:t>
+      </w:r>
+    </w:p>
+    <w:p>
+      <w:r>
+        <w:t xml:space="preserve">The resulting </w:t>
+      </w:r>
+    </w:p>
+    <w:p>
+      <w:r>
+        <w:rPr>
+          <w:noProof/>
+          <w:lang w:eastAsia="en-CA"/>
+        </w:rPr>
+        <w:drawing>
+          <wp:inline distT="0" distB="0" distL="0" distR="0" wp14:anchorId="3FCB53BD" wp14:editId="76583F57">
+            <wp:extent cx="5563759" cy="2191206"/>
+            <wp:effectExtent l="0" t="0" r="0" b="0"/>
+            <wp:docPr id="1" name="Picture 1"/>
+            <wp:cNvGraphicFramePr>
+              <a:graphicFrameLocks xmlns:a="http://schemas.openxmlformats.org/drawingml/2006/main" noChangeAspect="1"/>
+            </wp:cNvGraphicFramePr>
+            <a:graphic xmlns:a="http://schemas.openxmlformats.org/drawingml/2006/main">
+              <a:graphicData uri="http://schemas.openxmlformats.org/drawingml/2006/picture">
+                <pic:pic xmlns:pic="http://schemas.openxmlformats.org/drawingml/2006/picture">
+                  <pic:nvPicPr>
+                    <pic:cNvPr id="0" name="SimulationFrameManager_Class.png"/>
+                    <pic:cNvPicPr/>
+                  </pic:nvPicPr>
+                  <pic:blipFill>
+                    <a:blip r:embed="rId11">
+                      <a:extLst>
+                        <a:ext uri="{28A0092B-C50C-407E-A947-70E740481C1C}">
+                          <a14:useLocalDpi xmlns:a14="http://schemas.microsoft.com/office/drawing/2010/main" val="0"/>
+                        </a:ext>
+                      </a:extLst>
+                    </a:blip>
+                    <a:stretch>
+                      <a:fillRect/>
+                    </a:stretch>
+                  </pic:blipFill>
+                  <pic:spPr>
+                    <a:xfrm>
+                      <a:off x="0" y="0"/>
+                      <a:ext cx="5563759" cy="2191206"/>
+                    </a:xfrm>
+                    <a:prstGeom prst="rect">
+                      <a:avLst/>
+                    </a:prstGeom>
+                  </pic:spPr>
+                </pic:pic>
+              </a:graphicData>
+            </a:graphic>
+          </wp:inline>
+        </w:drawing>
+      </w:r>
+    </w:p>
+    <w:p>
+      <w:r>
+        <w:rPr>
+          <w:noProof/>
+          <w:lang w:eastAsia="en-CA"/>
+        </w:rPr>
+        <w:lastRenderedPageBreak/>
+        <w:drawing>
+          <wp:inline distT="0" distB="0" distL="0" distR="0" wp14:anchorId="2C610BC4" wp14:editId="6D23B295">
+            <wp:extent cx="5943600" cy="3633470"/>
+            <wp:effectExtent l="0" t="0" r="0" b="0"/>
+            <wp:docPr id="2" name="Picture 2"/>
+            <wp:cNvGraphicFramePr>
+              <a:graphicFrameLocks xmlns:a="http://schemas.openxmlformats.org/drawingml/2006/main" noChangeAspect="1"/>
+            </wp:cNvGraphicFramePr>
+            <a:graphic xmlns:a="http://schemas.openxmlformats.org/drawingml/2006/main">
+              <a:graphicData uri="http://schemas.openxmlformats.org/drawingml/2006/picture">
+                <pic:pic xmlns:pic="http://schemas.openxmlformats.org/drawingml/2006/picture">
+                  <pic:nvPicPr>
+                    <pic:cNvPr id="0" name="SimulationFrameManager_CloseSequenceDiagram.png"/>
+                    <pic:cNvPicPr/>
+                  </pic:nvPicPr>
+                  <pic:blipFill>
+                    <a:blip r:embed="rId12">
+                      <a:extLst>
+                        <a:ext uri="{28A0092B-C50C-407E-A947-70E740481C1C}">
+                          <a14:useLocalDpi xmlns:a14="http://schemas.microsoft.com/office/drawing/2010/main" val="0"/>
+                        </a:ext>
+                      </a:extLst>
+                    </a:blip>
+                    <a:stretch>
+                      <a:fillRect/>
+                    </a:stretch>
+                  </pic:blipFill>
+                  <pic:spPr>
+                    <a:xfrm>
+                      <a:off x="0" y="0"/>
+                      <a:ext cx="5943600" cy="3633470"/>
+                    </a:xfrm>
+                    <a:prstGeom prst="rect">
+                      <a:avLst/>
+                    </a:prstGeom>
+                  </pic:spPr>
+                </pic:pic>
+              </a:graphicData>
+            </a:graphic>
+          </wp:inline>
+        </w:drawing>
       </w:r>
     </w:p>
     <w:p>
@@ -177,18 +1618,15 @@
         <w:pStyle w:val="Heading2"/>
       </w:pPr>
       <w:r>
-        <w:t>PlotFrame</w:t>
-      </w:r>
-    </w:p>
-    <w:p>
-      <w:r>
-        <w:t>The PlotFrame component is an abstract class that comprises of several useful</w:t>
-      </w:r>
-    </w:p>
-    <w:p>
-      <w:r>
-        <w:lastRenderedPageBreak/>
-        <w:t xml:space="preserve">Using the getTrace() method is not required under ordinary circumstances. The </w:t>
+        <w:t>Testing Results</w:t>
+      </w:r>
+    </w:p>
+    <w:p>
+      <w:r>
+        <w:t>The SimulationFrameManager class was successful tested in dd.NodeT</w:t>
+      </w:r>
+      <w:r>
+        <w:t>estGrapical. Upon receiving the</w:t>
       </w:r>
     </w:p>
     <w:p>
@@ -201,7 +1639,7 @@
     </w:p>
     <w:p>
       <w:r>
-        <w:t xml:space="preserve">Due to time constraints imposed on the author during the composition of  </w:t>
+        <w:t xml:space="preserve">The implemented components present </w:t>
       </w:r>
     </w:p>
     <w:sectPr>
@@ -215,7 +1653,7 @@
 </file>
 
 <file path=word/numbering.xml><?xml version="1.0" encoding="utf-8"?>
-<w:numbering xmlns:wpc="http://schemas.microsoft.com/office/word/2010/wordprocessingCanvas" xmlns:mo="http://schemas.microsoft.com/office/mac/office/2008/main" xmlns:mc="http://schemas.openxmlformats.org/markup-compatibility/2006" xmlns:mv="urn:schemas-microsoft-com:mac:vml" xmlns:o="urn:schemas-microsoft-com:office:office" xmlns:r="http://schemas.openxmlformats.org/officeDocument/2006/relationships" xmlns:m="http://schemas.openxmlformats.org/officeDocument/2006/math" xmlns:v="urn:schemas-microsoft-com:vml" xmlns:wp14="http://schemas.microsoft.com/office/word/2010/wordprocessingDrawing" xmlns:wp="http://schemas.openxmlformats.org/drawingml/2006/wordprocessingDrawing" xmlns:w10="urn:schemas-microsoft-com:office:word" xmlns:w="http://schemas.openxmlformats.org/wordprocessingml/2006/main" xmlns:w14="http://schemas.microsoft.com/office/word/2010/wordml" xmlns:wpg="http://schemas.microsoft.com/office/word/2010/wordprocessingGroup" xmlns:wpi="http://schemas.microsoft.com/office/word/2010/wordprocessingInk" xmlns:wne="http://schemas.microsoft.com/office/word/2006/wordml" xmlns:wps="http://schemas.microsoft.com/office/word/2010/wordprocessingShape" mc:Ignorable="w14 wp14">
+<w:numbering xmlns:wpc="http://schemas.microsoft.com/office/word/2010/wordprocessingCanvas" xmlns:mc="http://schemas.openxmlformats.org/markup-compatibility/2006" xmlns:o="urn:schemas-microsoft-com:office:office" xmlns:r="http://schemas.openxmlformats.org/officeDocument/2006/relationships" xmlns:m="http://schemas.openxmlformats.org/officeDocument/2006/math" xmlns:v="urn:schemas-microsoft-com:vml" xmlns:wp14="http://schemas.microsoft.com/office/word/2010/wordprocessingDrawing" xmlns:wp="http://schemas.openxmlformats.org/drawingml/2006/wordprocessingDrawing" xmlns:w10="urn:schemas-microsoft-com:office:word" xmlns:w="http://schemas.openxmlformats.org/wordprocessingml/2006/main" xmlns:w14="http://schemas.microsoft.com/office/word/2010/wordml" xmlns:wpg="http://schemas.microsoft.com/office/word/2010/wordprocessingGroup" xmlns:wpi="http://schemas.microsoft.com/office/word/2010/wordprocessingInk" xmlns:wne="http://schemas.microsoft.com/office/word/2006/wordml" xmlns:wps="http://schemas.microsoft.com/office/word/2010/wordprocessingShape" mc:Ignorable="w14 wp14">
   <w:abstractNum w:abstractNumId="0">
     <w:nsid w:val="0B016597"/>
     <w:multiLevelType w:val="multilevel"/>
@@ -334,6 +1772,730 @@
     </w:lvl>
   </w:abstractNum>
   <w:abstractNum w:abstractNumId="1">
+    <w:nsid w:val="13B125B2"/>
+    <w:multiLevelType w:val="multilevel"/>
+    <w:tmpl w:val="DAC2EA02"/>
+    <w:lvl w:ilvl="0">
+      <w:start w:val="1"/>
+      <w:numFmt w:val="decimal"/>
+      <w:lvlText w:val="%1"/>
+      <w:lvlJc w:val="left"/>
+      <w:pPr>
+        <w:ind w:left="432" w:hanging="432"/>
+      </w:pPr>
+      <w:rPr>
+        <w:rFonts w:hint="default"/>
+      </w:rPr>
+    </w:lvl>
+    <w:lvl w:ilvl="1">
+      <w:start w:val="1"/>
+      <w:numFmt w:val="decimal"/>
+      <w:lvlText w:val="%1.%2"/>
+      <w:lvlJc w:val="left"/>
+      <w:pPr>
+        <w:ind w:left="576" w:hanging="576"/>
+      </w:pPr>
+      <w:rPr>
+        <w:rFonts w:hint="default"/>
+      </w:rPr>
+    </w:lvl>
+    <w:lvl w:ilvl="2">
+      <w:start w:val="1"/>
+      <w:numFmt w:val="decimal"/>
+      <w:lvlText w:val="%1.%2.%3"/>
+      <w:lvlJc w:val="left"/>
+      <w:pPr>
+        <w:ind w:left="720" w:hanging="720"/>
+      </w:pPr>
+      <w:rPr>
+        <w:rFonts w:hint="default"/>
+      </w:rPr>
+    </w:lvl>
+    <w:lvl w:ilvl="3">
+      <w:start w:val="1"/>
+      <w:numFmt w:val="decimal"/>
+      <w:lvlText w:val="%1.%2.%3.%4"/>
+      <w:lvlJc w:val="left"/>
+      <w:pPr>
+        <w:ind w:left="864" w:hanging="864"/>
+      </w:pPr>
+      <w:rPr>
+        <w:rFonts w:hint="default"/>
+      </w:rPr>
+    </w:lvl>
+    <w:lvl w:ilvl="4">
+      <w:start w:val="1"/>
+      <w:numFmt w:val="decimal"/>
+      <w:lvlText w:val="%1.%2.%3.%4.%5"/>
+      <w:lvlJc w:val="left"/>
+      <w:pPr>
+        <w:ind w:left="1008" w:hanging="1008"/>
+      </w:pPr>
+      <w:rPr>
+        <w:rFonts w:hint="default"/>
+      </w:rPr>
+    </w:lvl>
+    <w:lvl w:ilvl="5">
+      <w:start w:val="1"/>
+      <w:numFmt w:val="decimal"/>
+      <w:lvlText w:val="%1.%2.%3.%4.%5.%6"/>
+      <w:lvlJc w:val="left"/>
+      <w:pPr>
+        <w:ind w:left="1152" w:hanging="1152"/>
+      </w:pPr>
+      <w:rPr>
+        <w:rFonts w:hint="default"/>
+      </w:rPr>
+    </w:lvl>
+    <w:lvl w:ilvl="6">
+      <w:start w:val="1"/>
+      <w:numFmt w:val="decimal"/>
+      <w:lvlText w:val="%1.%2.%3.%4.%5.%6.%7"/>
+      <w:lvlJc w:val="left"/>
+      <w:pPr>
+        <w:ind w:left="1296" w:hanging="1296"/>
+      </w:pPr>
+      <w:rPr>
+        <w:rFonts w:hint="default"/>
+      </w:rPr>
+    </w:lvl>
+    <w:lvl w:ilvl="7">
+      <w:start w:val="1"/>
+      <w:numFmt w:val="decimal"/>
+      <w:lvlText w:val="%1.%2.%3.%4.%5.%6.%7.%8"/>
+      <w:lvlJc w:val="left"/>
+      <w:pPr>
+        <w:ind w:left="1440" w:hanging="1440"/>
+      </w:pPr>
+      <w:rPr>
+        <w:rFonts w:hint="default"/>
+      </w:rPr>
+    </w:lvl>
+    <w:lvl w:ilvl="8">
+      <w:start w:val="1"/>
+      <w:numFmt w:val="decimal"/>
+      <w:lvlText w:val="%1.%2.%3.%4.%5.%6.%7.%8.%9"/>
+      <w:lvlJc w:val="left"/>
+      <w:pPr>
+        <w:ind w:left="1584" w:hanging="1584"/>
+      </w:pPr>
+      <w:rPr>
+        <w:rFonts w:hint="default"/>
+      </w:rPr>
+    </w:lvl>
+  </w:abstractNum>
+  <w:abstractNum w:abstractNumId="2">
+    <w:nsid w:val="36B7402C"/>
+    <w:multiLevelType w:val="hybridMultilevel"/>
+    <w:tmpl w:val="3AF068C4"/>
+    <w:lvl w:ilvl="0" w:tplc="1009000F">
+      <w:start w:val="1"/>
+      <w:numFmt w:val="decimal"/>
+      <w:lvlText w:val="%1."/>
+      <w:lvlJc w:val="left"/>
+      <w:pPr>
+        <w:ind w:left="720" w:hanging="360"/>
+      </w:pPr>
+    </w:lvl>
+    <w:lvl w:ilvl="1" w:tplc="10090019" w:tentative="1">
+      <w:start w:val="1"/>
+      <w:numFmt w:val="lowerLetter"/>
+      <w:lvlText w:val="%2."/>
+      <w:lvlJc w:val="left"/>
+      <w:pPr>
+        <w:ind w:left="1440" w:hanging="360"/>
+      </w:pPr>
+    </w:lvl>
+    <w:lvl w:ilvl="2" w:tplc="1009001B" w:tentative="1">
+      <w:start w:val="1"/>
+      <w:numFmt w:val="lowerRoman"/>
+      <w:lvlText w:val="%3."/>
+      <w:lvlJc w:val="right"/>
+      <w:pPr>
+        <w:ind w:left="2160" w:hanging="180"/>
+      </w:pPr>
+    </w:lvl>
+    <w:lvl w:ilvl="3" w:tplc="1009000F" w:tentative="1">
+      <w:start w:val="1"/>
+      <w:numFmt w:val="decimal"/>
+      <w:lvlText w:val="%4."/>
+      <w:lvlJc w:val="left"/>
+      <w:pPr>
+        <w:ind w:left="2880" w:hanging="360"/>
+      </w:pPr>
+    </w:lvl>
+    <w:lvl w:ilvl="4" w:tplc="10090019" w:tentative="1">
+      <w:start w:val="1"/>
+      <w:numFmt w:val="lowerLetter"/>
+      <w:lvlText w:val="%5."/>
+      <w:lvlJc w:val="left"/>
+      <w:pPr>
+        <w:ind w:left="3600" w:hanging="360"/>
+      </w:pPr>
+    </w:lvl>
+    <w:lvl w:ilvl="5" w:tplc="1009001B" w:tentative="1">
+      <w:start w:val="1"/>
+      <w:numFmt w:val="lowerRoman"/>
+      <w:lvlText w:val="%6."/>
+      <w:lvlJc w:val="right"/>
+      <w:pPr>
+        <w:ind w:left="4320" w:hanging="180"/>
+      </w:pPr>
+    </w:lvl>
+    <w:lvl w:ilvl="6" w:tplc="1009000F" w:tentative="1">
+      <w:start w:val="1"/>
+      <w:numFmt w:val="decimal"/>
+      <w:lvlText w:val="%7."/>
+      <w:lvlJc w:val="left"/>
+      <w:pPr>
+        <w:ind w:left="5040" w:hanging="360"/>
+      </w:pPr>
+    </w:lvl>
+    <w:lvl w:ilvl="7" w:tplc="10090019" w:tentative="1">
+      <w:start w:val="1"/>
+      <w:numFmt w:val="lowerLetter"/>
+      <w:lvlText w:val="%8."/>
+      <w:lvlJc w:val="left"/>
+      <w:pPr>
+        <w:ind w:left="5760" w:hanging="360"/>
+      </w:pPr>
+    </w:lvl>
+    <w:lvl w:ilvl="8" w:tplc="1009001B" w:tentative="1">
+      <w:start w:val="1"/>
+      <w:numFmt w:val="lowerRoman"/>
+      <w:lvlText w:val="%9."/>
+      <w:lvlJc w:val="right"/>
+      <w:pPr>
+        <w:ind w:left="6480" w:hanging="180"/>
+      </w:pPr>
+    </w:lvl>
+  </w:abstractNum>
+  <w:abstractNum w:abstractNumId="3">
+    <w:nsid w:val="45A802A1"/>
+    <w:multiLevelType w:val="multilevel"/>
+    <w:tmpl w:val="04CC56E2"/>
+    <w:lvl w:ilvl="0">
+      <w:start w:val="1"/>
+      <w:numFmt w:val="decimal"/>
+      <w:lvlText w:val="%1."/>
+      <w:lvlJc w:val="left"/>
+      <w:pPr>
+        <w:ind w:left="720" w:hanging="360"/>
+      </w:pPr>
+    </w:lvl>
+    <w:lvl w:ilvl="1">
+      <w:start w:val="1"/>
+      <w:numFmt w:val="lowerLetter"/>
+      <w:lvlText w:val="%2."/>
+      <w:lvlJc w:val="left"/>
+      <w:pPr>
+        <w:ind w:left="1440" w:hanging="360"/>
+      </w:pPr>
+    </w:lvl>
+    <w:lvl w:ilvl="2">
+      <w:start w:val="1"/>
+      <w:numFmt w:val="lowerRoman"/>
+      <w:lvlText w:val="%3."/>
+      <w:lvlJc w:val="right"/>
+      <w:pPr>
+        <w:ind w:left="2160" w:hanging="180"/>
+      </w:pPr>
+    </w:lvl>
+    <w:lvl w:ilvl="3">
+      <w:start w:val="1"/>
+      <w:numFmt w:val="decimal"/>
+      <w:lvlText w:val="%4."/>
+      <w:lvlJc w:val="left"/>
+      <w:pPr>
+        <w:ind w:left="2880" w:hanging="360"/>
+      </w:pPr>
+    </w:lvl>
+    <w:lvl w:ilvl="4">
+      <w:start w:val="1"/>
+      <w:numFmt w:val="lowerLetter"/>
+      <w:lvlText w:val="%5."/>
+      <w:lvlJc w:val="left"/>
+      <w:pPr>
+        <w:ind w:left="3600" w:hanging="360"/>
+      </w:pPr>
+    </w:lvl>
+    <w:lvl w:ilvl="5">
+      <w:start w:val="1"/>
+      <w:numFmt w:val="lowerRoman"/>
+      <w:lvlText w:val="%6."/>
+      <w:lvlJc w:val="right"/>
+      <w:pPr>
+        <w:ind w:left="4320" w:hanging="180"/>
+      </w:pPr>
+    </w:lvl>
+    <w:lvl w:ilvl="6">
+      <w:start w:val="1"/>
+      <w:numFmt w:val="decimal"/>
+      <w:lvlText w:val="%7."/>
+      <w:lvlJc w:val="left"/>
+      <w:pPr>
+        <w:ind w:left="5040" w:hanging="360"/>
+      </w:pPr>
+    </w:lvl>
+    <w:lvl w:ilvl="7">
+      <w:start w:val="1"/>
+      <w:numFmt w:val="lowerLetter"/>
+      <w:lvlText w:val="%8."/>
+      <w:lvlJc w:val="left"/>
+      <w:pPr>
+        <w:ind w:left="5760" w:hanging="360"/>
+      </w:pPr>
+    </w:lvl>
+    <w:lvl w:ilvl="8">
+      <w:start w:val="1"/>
+      <w:numFmt w:val="lowerRoman"/>
+      <w:lvlText w:val="%9."/>
+      <w:lvlJc w:val="right"/>
+      <w:pPr>
+        <w:ind w:left="6480" w:hanging="180"/>
+      </w:pPr>
+    </w:lvl>
+  </w:abstractNum>
+  <w:abstractNum w:abstractNumId="4">
+    <w:nsid w:val="480B1BB0"/>
+    <w:multiLevelType w:val="hybridMultilevel"/>
+    <w:tmpl w:val="F4BEB10C"/>
+    <w:lvl w:ilvl="0" w:tplc="6E90F456">
+      <w:start w:val="1"/>
+      <w:numFmt w:val="decimal"/>
+      <w:lvlText w:val="%1."/>
+      <w:lvlJc w:val="left"/>
+      <w:pPr>
+        <w:ind w:left="720" w:hanging="360"/>
+      </w:pPr>
+    </w:lvl>
+    <w:lvl w:ilvl="1" w:tplc="04090019" w:tentative="1">
+      <w:start w:val="1"/>
+      <w:numFmt w:val="lowerLetter"/>
+      <w:lvlText w:val="%2."/>
+      <w:lvlJc w:val="left"/>
+      <w:pPr>
+        <w:ind w:left="1440" w:hanging="360"/>
+      </w:pPr>
+    </w:lvl>
+    <w:lvl w:ilvl="2" w:tplc="0409001B" w:tentative="1">
+      <w:start w:val="1"/>
+      <w:numFmt w:val="lowerRoman"/>
+      <w:lvlText w:val="%3."/>
+      <w:lvlJc w:val="right"/>
+      <w:pPr>
+        <w:ind w:left="2160" w:hanging="180"/>
+      </w:pPr>
+    </w:lvl>
+    <w:lvl w:ilvl="3" w:tplc="0409000F" w:tentative="1">
+      <w:start w:val="1"/>
+      <w:numFmt w:val="decimal"/>
+      <w:lvlText w:val="%4."/>
+      <w:lvlJc w:val="left"/>
+      <w:pPr>
+        <w:ind w:left="2880" w:hanging="360"/>
+      </w:pPr>
+    </w:lvl>
+    <w:lvl w:ilvl="4" w:tplc="04090019" w:tentative="1">
+      <w:start w:val="1"/>
+      <w:numFmt w:val="lowerLetter"/>
+      <w:lvlText w:val="%5."/>
+      <w:lvlJc w:val="left"/>
+      <w:pPr>
+        <w:ind w:left="3600" w:hanging="360"/>
+      </w:pPr>
+    </w:lvl>
+    <w:lvl w:ilvl="5" w:tplc="0409001B" w:tentative="1">
+      <w:start w:val="1"/>
+      <w:numFmt w:val="lowerRoman"/>
+      <w:lvlText w:val="%6."/>
+      <w:lvlJc w:val="right"/>
+      <w:pPr>
+        <w:ind w:left="4320" w:hanging="180"/>
+      </w:pPr>
+    </w:lvl>
+    <w:lvl w:ilvl="6" w:tplc="0409000F" w:tentative="1">
+      <w:start w:val="1"/>
+      <w:numFmt w:val="decimal"/>
+      <w:lvlText w:val="%7."/>
+      <w:lvlJc w:val="left"/>
+      <w:pPr>
+        <w:ind w:left="5040" w:hanging="360"/>
+      </w:pPr>
+    </w:lvl>
+    <w:lvl w:ilvl="7" w:tplc="04090019" w:tentative="1">
+      <w:start w:val="1"/>
+      <w:numFmt w:val="lowerLetter"/>
+      <w:lvlText w:val="%8."/>
+      <w:lvlJc w:val="left"/>
+      <w:pPr>
+        <w:ind w:left="5760" w:hanging="360"/>
+      </w:pPr>
+    </w:lvl>
+    <w:lvl w:ilvl="8" w:tplc="0409001B" w:tentative="1">
+      <w:start w:val="1"/>
+      <w:numFmt w:val="lowerRoman"/>
+      <w:lvlText w:val="%9."/>
+      <w:lvlJc w:val="right"/>
+      <w:pPr>
+        <w:ind w:left="6480" w:hanging="180"/>
+      </w:pPr>
+    </w:lvl>
+  </w:abstractNum>
+  <w:abstractNum w:abstractNumId="5">
+    <w:nsid w:val="485812DD"/>
+    <w:multiLevelType w:val="multilevel"/>
+    <w:tmpl w:val="4C66363C"/>
+    <w:lvl w:ilvl="0">
+      <w:start w:val="1"/>
+      <w:numFmt w:val="decimal"/>
+      <w:lvlText w:val="%1."/>
+      <w:lvlJc w:val="left"/>
+      <w:pPr>
+        <w:ind w:left="360" w:hanging="360"/>
+      </w:pPr>
+    </w:lvl>
+    <w:lvl w:ilvl="1">
+      <w:start w:val="1"/>
+      <w:numFmt w:val="decimal"/>
+      <w:lvlText w:val="%1.%2."/>
+      <w:lvlJc w:val="left"/>
+      <w:pPr>
+        <w:ind w:left="792" w:hanging="432"/>
+      </w:pPr>
+    </w:lvl>
+    <w:lvl w:ilvl="2">
+      <w:start w:val="1"/>
+      <w:numFmt w:val="decimal"/>
+      <w:lvlText w:val="%1.%2.%3."/>
+      <w:lvlJc w:val="left"/>
+      <w:pPr>
+        <w:ind w:left="1224" w:hanging="504"/>
+      </w:pPr>
+    </w:lvl>
+    <w:lvl w:ilvl="3">
+      <w:start w:val="1"/>
+      <w:numFmt w:val="decimal"/>
+      <w:lvlText w:val="%1.%2.%3.%4."/>
+      <w:lvlJc w:val="left"/>
+      <w:pPr>
+        <w:ind w:left="1728" w:hanging="648"/>
+      </w:pPr>
+    </w:lvl>
+    <w:lvl w:ilvl="4">
+      <w:start w:val="1"/>
+      <w:numFmt w:val="decimal"/>
+      <w:lvlText w:val="%1.%2.%3.%4.%5."/>
+      <w:lvlJc w:val="left"/>
+      <w:pPr>
+        <w:ind w:left="2232" w:hanging="792"/>
+      </w:pPr>
+    </w:lvl>
+    <w:lvl w:ilvl="5">
+      <w:start w:val="1"/>
+      <w:numFmt w:val="decimal"/>
+      <w:lvlText w:val="%1.%2.%3.%4.%5.%6."/>
+      <w:lvlJc w:val="left"/>
+      <w:pPr>
+        <w:ind w:left="2736" w:hanging="936"/>
+      </w:pPr>
+    </w:lvl>
+    <w:lvl w:ilvl="6">
+      <w:start w:val="1"/>
+      <w:numFmt w:val="decimal"/>
+      <w:lvlText w:val="%1.%2.%3.%4.%5.%6.%7."/>
+      <w:lvlJc w:val="left"/>
+      <w:pPr>
+        <w:ind w:left="3240" w:hanging="1080"/>
+      </w:pPr>
+    </w:lvl>
+    <w:lvl w:ilvl="7">
+      <w:start w:val="1"/>
+      <w:numFmt w:val="decimal"/>
+      <w:lvlText w:val="%1.%2.%3.%4.%5.%6.%7.%8."/>
+      <w:lvlJc w:val="left"/>
+      <w:pPr>
+        <w:ind w:left="3744" w:hanging="1224"/>
+      </w:pPr>
+    </w:lvl>
+    <w:lvl w:ilvl="8">
+      <w:start w:val="1"/>
+      <w:numFmt w:val="decimal"/>
+      <w:lvlText w:val="%1.%2.%3.%4.%5.%6.%7.%8.%9."/>
+      <w:lvlJc w:val="left"/>
+      <w:pPr>
+        <w:ind w:left="4320" w:hanging="1440"/>
+      </w:pPr>
+    </w:lvl>
+  </w:abstractNum>
+  <w:abstractNum w:abstractNumId="6">
+    <w:nsid w:val="4C4C4489"/>
+    <w:multiLevelType w:val="hybridMultilevel"/>
+    <w:tmpl w:val="082485A6"/>
+    <w:lvl w:ilvl="0" w:tplc="0409000F">
+      <w:start w:val="1"/>
+      <w:numFmt w:val="decimal"/>
+      <w:lvlText w:val="%1."/>
+      <w:lvlJc w:val="left"/>
+      <w:pPr>
+        <w:ind w:left="720" w:hanging="360"/>
+      </w:pPr>
+    </w:lvl>
+    <w:lvl w:ilvl="1" w:tplc="04090019">
+      <w:start w:val="1"/>
+      <w:numFmt w:val="lowerLetter"/>
+      <w:lvlText w:val="%2."/>
+      <w:lvlJc w:val="left"/>
+      <w:pPr>
+        <w:ind w:left="1440" w:hanging="360"/>
+      </w:pPr>
+    </w:lvl>
+    <w:lvl w:ilvl="2" w:tplc="0409001B" w:tentative="1">
+      <w:start w:val="1"/>
+      <w:numFmt w:val="lowerRoman"/>
+      <w:lvlText w:val="%3."/>
+      <w:lvlJc w:val="right"/>
+      <w:pPr>
+        <w:ind w:left="2160" w:hanging="180"/>
+      </w:pPr>
+    </w:lvl>
+    <w:lvl w:ilvl="3" w:tplc="0409000F" w:tentative="1">
+      <w:start w:val="1"/>
+      <w:numFmt w:val="decimal"/>
+      <w:lvlText w:val="%4."/>
+      <w:lvlJc w:val="left"/>
+      <w:pPr>
+        <w:ind w:left="2880" w:hanging="360"/>
+      </w:pPr>
+    </w:lvl>
+    <w:lvl w:ilvl="4" w:tplc="04090019" w:tentative="1">
+      <w:start w:val="1"/>
+      <w:numFmt w:val="lowerLetter"/>
+      <w:lvlText w:val="%5."/>
+      <w:lvlJc w:val="left"/>
+      <w:pPr>
+        <w:ind w:left="3600" w:hanging="360"/>
+      </w:pPr>
+    </w:lvl>
+    <w:lvl w:ilvl="5" w:tplc="0409001B" w:tentative="1">
+      <w:start w:val="1"/>
+      <w:numFmt w:val="lowerRoman"/>
+      <w:lvlText w:val="%6."/>
+      <w:lvlJc w:val="right"/>
+      <w:pPr>
+        <w:ind w:left="4320" w:hanging="180"/>
+      </w:pPr>
+    </w:lvl>
+    <w:lvl w:ilvl="6" w:tplc="0409000F" w:tentative="1">
+      <w:start w:val="1"/>
+      <w:numFmt w:val="decimal"/>
+      <w:lvlText w:val="%7."/>
+      <w:lvlJc w:val="left"/>
+      <w:pPr>
+        <w:ind w:left="5040" w:hanging="360"/>
+      </w:pPr>
+    </w:lvl>
+    <w:lvl w:ilvl="7" w:tplc="04090019" w:tentative="1">
+      <w:start w:val="1"/>
+      <w:numFmt w:val="lowerLetter"/>
+      <w:lvlText w:val="%8."/>
+      <w:lvlJc w:val="left"/>
+      <w:pPr>
+        <w:ind w:left="5760" w:hanging="360"/>
+      </w:pPr>
+    </w:lvl>
+    <w:lvl w:ilvl="8" w:tplc="0409001B" w:tentative="1">
+      <w:start w:val="1"/>
+      <w:numFmt w:val="lowerRoman"/>
+      <w:lvlText w:val="%9."/>
+      <w:lvlJc w:val="right"/>
+      <w:pPr>
+        <w:ind w:left="6480" w:hanging="180"/>
+      </w:pPr>
+    </w:lvl>
+  </w:abstractNum>
+  <w:abstractNum w:abstractNumId="7">
+    <w:nsid w:val="55A15AD5"/>
+    <w:multiLevelType w:val="multilevel"/>
+    <w:tmpl w:val="04090025"/>
+    <w:lvl w:ilvl="0">
+      <w:start w:val="1"/>
+      <w:numFmt w:val="decimal"/>
+      <w:pStyle w:val="Heading1"/>
+      <w:lvlText w:val="%1"/>
+      <w:lvlJc w:val="left"/>
+      <w:pPr>
+        <w:ind w:left="432" w:hanging="432"/>
+      </w:pPr>
+    </w:lvl>
+    <w:lvl w:ilvl="1">
+      <w:start w:val="1"/>
+      <w:numFmt w:val="decimal"/>
+      <w:pStyle w:val="Heading2"/>
+      <w:lvlText w:val="%1.%2"/>
+      <w:lvlJc w:val="left"/>
+      <w:pPr>
+        <w:ind w:left="576" w:hanging="576"/>
+      </w:pPr>
+    </w:lvl>
+    <w:lvl w:ilvl="2">
+      <w:start w:val="1"/>
+      <w:numFmt w:val="decimal"/>
+      <w:pStyle w:val="Heading3"/>
+      <w:lvlText w:val="%1.%2.%3"/>
+      <w:lvlJc w:val="left"/>
+      <w:pPr>
+        <w:ind w:left="720" w:hanging="720"/>
+      </w:pPr>
+    </w:lvl>
+    <w:lvl w:ilvl="3">
+      <w:start w:val="1"/>
+      <w:numFmt w:val="decimal"/>
+      <w:pStyle w:val="Heading4"/>
+      <w:lvlText w:val="%1.%2.%3.%4"/>
+      <w:lvlJc w:val="left"/>
+      <w:pPr>
+        <w:ind w:left="864" w:hanging="864"/>
+      </w:pPr>
+    </w:lvl>
+    <w:lvl w:ilvl="4">
+      <w:start w:val="1"/>
+      <w:numFmt w:val="decimal"/>
+      <w:pStyle w:val="Heading5"/>
+      <w:lvlText w:val="%1.%2.%3.%4.%5"/>
+      <w:lvlJc w:val="left"/>
+      <w:pPr>
+        <w:ind w:left="1008" w:hanging="1008"/>
+      </w:pPr>
+    </w:lvl>
+    <w:lvl w:ilvl="5">
+      <w:start w:val="1"/>
+      <w:numFmt w:val="decimal"/>
+      <w:pStyle w:val="Heading6"/>
+      <w:lvlText w:val="%1.%2.%3.%4.%5.%6"/>
+      <w:lvlJc w:val="left"/>
+      <w:pPr>
+        <w:ind w:left="1152" w:hanging="1152"/>
+      </w:pPr>
+    </w:lvl>
+    <w:lvl w:ilvl="6">
+      <w:start w:val="1"/>
+      <w:numFmt w:val="decimal"/>
+      <w:pStyle w:val="Heading7"/>
+      <w:lvlText w:val="%1.%2.%3.%4.%5.%6.%7"/>
+      <w:lvlJc w:val="left"/>
+      <w:pPr>
+        <w:ind w:left="1296" w:hanging="1296"/>
+      </w:pPr>
+    </w:lvl>
+    <w:lvl w:ilvl="7">
+      <w:start w:val="1"/>
+      <w:numFmt w:val="decimal"/>
+      <w:pStyle w:val="Heading8"/>
+      <w:lvlText w:val="%1.%2.%3.%4.%5.%6.%7.%8"/>
+      <w:lvlJc w:val="left"/>
+      <w:pPr>
+        <w:ind w:left="1440" w:hanging="1440"/>
+      </w:pPr>
+    </w:lvl>
+    <w:lvl w:ilvl="8">
+      <w:start w:val="1"/>
+      <w:numFmt w:val="decimal"/>
+      <w:pStyle w:val="Heading9"/>
+      <w:lvlText w:val="%1.%2.%3.%4.%5.%6.%7.%8.%9"/>
+      <w:lvlJc w:val="left"/>
+      <w:pPr>
+        <w:ind w:left="1584" w:hanging="1584"/>
+      </w:pPr>
+    </w:lvl>
+  </w:abstractNum>
+  <w:abstractNum w:abstractNumId="8">
+    <w:nsid w:val="5DB11A7B"/>
+    <w:multiLevelType w:val="hybridMultilevel"/>
+    <w:tmpl w:val="1A3483BA"/>
+    <w:lvl w:ilvl="0" w:tplc="1009000F">
+      <w:start w:val="1"/>
+      <w:numFmt w:val="decimal"/>
+      <w:lvlText w:val="%1."/>
+      <w:lvlJc w:val="left"/>
+      <w:pPr>
+        <w:ind w:left="720" w:hanging="360"/>
+      </w:pPr>
+    </w:lvl>
+    <w:lvl w:ilvl="1" w:tplc="10090019" w:tentative="1">
+      <w:start w:val="1"/>
+      <w:numFmt w:val="lowerLetter"/>
+      <w:lvlText w:val="%2."/>
+      <w:lvlJc w:val="left"/>
+      <w:pPr>
+        <w:ind w:left="1440" w:hanging="360"/>
+      </w:pPr>
+    </w:lvl>
+    <w:lvl w:ilvl="2" w:tplc="1009001B" w:tentative="1">
+      <w:start w:val="1"/>
+      <w:numFmt w:val="lowerRoman"/>
+      <w:lvlText w:val="%3."/>
+      <w:lvlJc w:val="right"/>
+      <w:pPr>
+        <w:ind w:left="2160" w:hanging="180"/>
+      </w:pPr>
+    </w:lvl>
+    <w:lvl w:ilvl="3" w:tplc="1009000F" w:tentative="1">
+      <w:start w:val="1"/>
+      <w:numFmt w:val="decimal"/>
+      <w:lvlText w:val="%4."/>
+      <w:lvlJc w:val="left"/>
+      <w:pPr>
+        <w:ind w:left="2880" w:hanging="360"/>
+      </w:pPr>
+    </w:lvl>
+    <w:lvl w:ilvl="4" w:tplc="10090019" w:tentative="1">
+      <w:start w:val="1"/>
+      <w:numFmt w:val="lowerLetter"/>
+      <w:lvlText w:val="%5."/>
+      <w:lvlJc w:val="left"/>
+      <w:pPr>
+        <w:ind w:left="3600" w:hanging="360"/>
+      </w:pPr>
+    </w:lvl>
+    <w:lvl w:ilvl="5" w:tplc="1009001B" w:tentative="1">
+      <w:start w:val="1"/>
+      <w:numFmt w:val="lowerRoman"/>
+      <w:lvlText w:val="%6."/>
+      <w:lvlJc w:val="right"/>
+      <w:pPr>
+        <w:ind w:left="4320" w:hanging="180"/>
+      </w:pPr>
+    </w:lvl>
+    <w:lvl w:ilvl="6" w:tplc="1009000F" w:tentative="1">
+      <w:start w:val="1"/>
+      <w:numFmt w:val="decimal"/>
+      <w:lvlText w:val="%7."/>
+      <w:lvlJc w:val="left"/>
+      <w:pPr>
+        <w:ind w:left="5040" w:hanging="360"/>
+      </w:pPr>
+    </w:lvl>
+    <w:lvl w:ilvl="7" w:tplc="10090019" w:tentative="1">
+      <w:start w:val="1"/>
+      <w:numFmt w:val="lowerLetter"/>
+      <w:lvlText w:val="%8."/>
+      <w:lvlJc w:val="left"/>
+      <w:pPr>
+        <w:ind w:left="5760" w:hanging="360"/>
+      </w:pPr>
+    </w:lvl>
+    <w:lvl w:ilvl="8" w:tplc="1009001B" w:tentative="1">
+      <w:start w:val="1"/>
+      <w:numFmt w:val="lowerRoman"/>
+      <w:lvlText w:val="%9."/>
+      <w:lvlJc w:val="right"/>
+      <w:pPr>
+        <w:ind w:left="6480" w:hanging="180"/>
+      </w:pPr>
+    </w:lvl>
+  </w:abstractNum>
+  <w:abstractNum w:abstractNumId="9">
     <w:nsid w:val="5F0E623A"/>
     <w:multiLevelType w:val="hybridMultilevel"/>
     <w:tmpl w:val="0D6AF38C"/>
@@ -417,13 +2579,183 @@
       <w:pPr>
         <w:ind w:left="6480" w:hanging="180"/>
       </w:pPr>
+    </w:lvl>
+  </w:abstractNum>
+  <w:abstractNum w:abstractNumId="10">
+    <w:nsid w:val="653C77FD"/>
+    <w:multiLevelType w:val="multilevel"/>
+    <w:tmpl w:val="A9465B26"/>
+    <w:lvl w:ilvl="0">
+      <w:start w:val="1"/>
+      <w:numFmt w:val="decimal"/>
+      <w:lvlText w:val="%1."/>
+      <w:lvlJc w:val="left"/>
+      <w:pPr>
+        <w:ind w:left="0" w:hanging="360"/>
+      </w:pPr>
+      <w:rPr>
+        <w:rFonts w:hint="default"/>
+      </w:rPr>
+    </w:lvl>
+    <w:lvl w:ilvl="1">
+      <w:start w:val="1"/>
+      <w:numFmt w:val="decimal"/>
+      <w:lvlText w:val="%2.%1"/>
+      <w:lvlJc w:val="left"/>
+      <w:pPr>
+        <w:ind w:left="432" w:hanging="432"/>
+      </w:pPr>
+      <w:rPr>
+        <w:rFonts w:hint="default"/>
+      </w:rPr>
+    </w:lvl>
+    <w:lvl w:ilvl="2">
+      <w:start w:val="1"/>
+      <w:numFmt w:val="decimal"/>
+      <w:lvlText w:val="%1.%2.%3."/>
+      <w:lvlJc w:val="left"/>
+      <w:pPr>
+        <w:ind w:left="864" w:hanging="504"/>
+      </w:pPr>
+      <w:rPr>
+        <w:rFonts w:hint="default"/>
+      </w:rPr>
+    </w:lvl>
+    <w:lvl w:ilvl="3">
+      <w:start w:val="1"/>
+      <w:numFmt w:val="decimal"/>
+      <w:lvlText w:val="%1.%2.%3.%4."/>
+      <w:lvlJc w:val="left"/>
+      <w:pPr>
+        <w:ind w:left="1368" w:hanging="648"/>
+      </w:pPr>
+      <w:rPr>
+        <w:rFonts w:hint="default"/>
+      </w:rPr>
+    </w:lvl>
+    <w:lvl w:ilvl="4">
+      <w:start w:val="1"/>
+      <w:numFmt w:val="decimal"/>
+      <w:lvlText w:val="%1.%2.%3.%4.%5."/>
+      <w:lvlJc w:val="left"/>
+      <w:pPr>
+        <w:ind w:left="1872" w:hanging="792"/>
+      </w:pPr>
+      <w:rPr>
+        <w:rFonts w:hint="default"/>
+      </w:rPr>
+    </w:lvl>
+    <w:lvl w:ilvl="5">
+      <w:start w:val="1"/>
+      <w:numFmt w:val="decimal"/>
+      <w:lvlText w:val="%1.%2.%3.%4.%5.%6."/>
+      <w:lvlJc w:val="left"/>
+      <w:pPr>
+        <w:ind w:left="2376" w:hanging="936"/>
+      </w:pPr>
+      <w:rPr>
+        <w:rFonts w:hint="default"/>
+      </w:rPr>
+    </w:lvl>
+    <w:lvl w:ilvl="6">
+      <w:start w:val="1"/>
+      <w:numFmt w:val="decimal"/>
+      <w:lvlText w:val="%1.%2.%3.%4.%5.%6.%7."/>
+      <w:lvlJc w:val="left"/>
+      <w:pPr>
+        <w:ind w:left="2880" w:hanging="1080"/>
+      </w:pPr>
+      <w:rPr>
+        <w:rFonts w:hint="default"/>
+      </w:rPr>
+    </w:lvl>
+    <w:lvl w:ilvl="7">
+      <w:start w:val="1"/>
+      <w:numFmt w:val="decimal"/>
+      <w:lvlText w:val="%1.%2.%3.%4.%5.%6.%7.%8."/>
+      <w:lvlJc w:val="left"/>
+      <w:pPr>
+        <w:ind w:left="3384" w:hanging="1224"/>
+      </w:pPr>
+      <w:rPr>
+        <w:rFonts w:hint="default"/>
+      </w:rPr>
+    </w:lvl>
+    <w:lvl w:ilvl="8">
+      <w:start w:val="1"/>
+      <w:numFmt w:val="decimal"/>
+      <w:lvlText w:val="%1.%2.%3.%4.%5.%6.%7.%8.%9."/>
+      <w:lvlJc w:val="left"/>
+      <w:pPr>
+        <w:ind w:left="3960" w:hanging="1440"/>
+      </w:pPr>
+      <w:rPr>
+        <w:rFonts w:hint="default"/>
+      </w:rPr>
     </w:lvl>
   </w:abstractNum>
   <w:num w:numId="1">
     <w:abstractNumId w:val="0"/>
   </w:num>
   <w:num w:numId="2">
+    <w:abstractNumId w:val="9"/>
+  </w:num>
+  <w:num w:numId="3">
+    <w:abstractNumId w:val="4"/>
+  </w:num>
+  <w:num w:numId="4">
     <w:abstractNumId w:val="1"/>
+  </w:num>
+  <w:num w:numId="5">
+    <w:abstractNumId w:val="5"/>
+  </w:num>
+  <w:num w:numId="6">
+    <w:abstractNumId w:val="3"/>
+  </w:num>
+  <w:num w:numId="7">
+    <w:abstractNumId w:val="1"/>
+    <w:lvlOverride w:ilvl="0">
+      <w:startOverride w:val="1"/>
+    </w:lvlOverride>
+    <w:lvlOverride w:ilvl="1">
+      <w:startOverride w:val="1"/>
+    </w:lvlOverride>
+    <w:lvlOverride w:ilvl="2">
+      <w:startOverride w:val="1"/>
+    </w:lvlOverride>
+    <w:lvlOverride w:ilvl="3">
+      <w:startOverride w:val="1"/>
+    </w:lvlOverride>
+    <w:lvlOverride w:ilvl="4">
+      <w:startOverride w:val="1"/>
+    </w:lvlOverride>
+    <w:lvlOverride w:ilvl="5">
+      <w:startOverride w:val="1"/>
+    </w:lvlOverride>
+    <w:lvlOverride w:ilvl="6">
+      <w:startOverride w:val="1"/>
+    </w:lvlOverride>
+    <w:lvlOverride w:ilvl="7">
+      <w:startOverride w:val="1"/>
+    </w:lvlOverride>
+    <w:lvlOverride w:ilvl="8">
+      <w:startOverride w:val="1"/>
+    </w:lvlOverride>
+  </w:num>
+  <w:num w:numId="8">
+    <w:abstractNumId w:val="10"/>
+  </w:num>
+  <w:num w:numId="9">
+    <w:abstractNumId w:val="7"/>
+  </w:num>
+  <w:num w:numId="10">
+    <w:abstractNumId w:val="6"/>
+  </w:num>
+  <w:num w:numId="11">
+    <w:abstractNumId w:val="2"/>
+  </w:num>
+  <w:num w:numId="12">
+    <w:abstractNumId w:val="8"/>
   </w:num>
 </w:numbering>
 </file>
@@ -433,19 +2765,18 @@
   <w:docDefaults>
     <w:rPrDefault>
       <w:rPr>
-        <w:rFonts w:asciiTheme="minorHAnsi" w:eastAsiaTheme="minorHAnsi" w:hAnsiTheme="minorHAnsi" w:cstheme="minorBidi"/>
-        <w:sz w:val="22"/>
-        <w:szCs w:val="22"/>
+        <w:rFonts w:asciiTheme="minorHAnsi" w:eastAsiaTheme="minorEastAsia" w:hAnsiTheme="minorHAnsi" w:cstheme="minorBidi"/>
         <w:lang w:val="en-CA" w:eastAsia="en-US" w:bidi="ar-SA"/>
       </w:rPr>
     </w:rPrDefault>
     <w:pPrDefault>
       <w:pPr>
         <w:spacing w:after="200" w:line="276" w:lineRule="auto"/>
+        <w:jc w:val="both"/>
       </w:pPr>
     </w:pPrDefault>
   </w:docDefaults>
-  <w:latentStyles w:defLockedState="0" w:defUIPriority="99" w:defSemiHidden="1" w:defUnhideWhenUsed="1" w:defQFormat="0" w:count="276">
+  <w:latentStyles w:defLockedState="0" w:defUIPriority="99" w:defSemiHidden="1" w:defUnhideWhenUsed="1" w:defQFormat="0" w:count="267">
     <w:lsdException w:name="Normal" w:semiHidden="0" w:uiPriority="0" w:unhideWhenUsed="0" w:qFormat="1"/>
     <w:lsdException w:name="heading 1" w:semiHidden="0" w:uiPriority="9" w:unhideWhenUsed="0" w:qFormat="1"/>
     <w:lsdException w:name="heading 2" w:uiPriority="9" w:qFormat="1"/>
@@ -587,6 +2918,10 @@
   <w:style w:type="paragraph" w:default="1" w:styleId="Normal">
     <w:name w:val="Normal"/>
     <w:qFormat/>
+    <w:rsid w:val="005D611F"/>
+    <w:pPr>
+      <w:jc w:val="left"/>
+    </w:pPr>
   </w:style>
   <w:style w:type="paragraph" w:styleId="Heading1">
     <w:name w:val="heading 1"/>
@@ -595,18 +2930,17 @@
     <w:link w:val="Heading1Char"/>
     <w:uiPriority w:val="9"/>
     <w:qFormat/>
-    <w:rsid w:val="007F644E"/>
+    <w:rsid w:val="00796111"/>
     <w:pPr>
-      <w:keepNext/>
-      <w:keepLines/>
-      <w:spacing w:before="480" w:after="0"/>
+      <w:numPr>
+        <w:numId w:val="9"/>
+      </w:numPr>
+      <w:spacing w:before="300" w:after="40"/>
       <w:outlineLvl w:val="0"/>
     </w:pPr>
     <w:rPr>
-      <w:rFonts w:asciiTheme="majorHAnsi" w:eastAsiaTheme="majorEastAsia" w:hAnsiTheme="majorHAnsi" w:cstheme="majorBidi"/>
-      <w:b/>
-      <w:bCs/>
-      <w:color w:val="345A8A" w:themeColor="accent1" w:themeShade="B5"/>
+      <w:smallCaps/>
+      <w:spacing w:val="5"/>
       <w:sz w:val="32"/>
       <w:szCs w:val="32"/>
     </w:rPr>
@@ -619,20 +2953,194 @@
     <w:uiPriority w:val="9"/>
     <w:unhideWhenUsed/>
     <w:qFormat/>
-    <w:rsid w:val="00345F03"/>
+    <w:rsid w:val="00796111"/>
     <w:pPr>
-      <w:keepNext/>
-      <w:keepLines/>
-      <w:spacing w:before="200" w:after="0"/>
+      <w:numPr>
+        <w:ilvl w:val="1"/>
+        <w:numId w:val="9"/>
+      </w:numPr>
+      <w:spacing w:before="240" w:after="80"/>
       <w:outlineLvl w:val="1"/>
     </w:pPr>
     <w:rPr>
-      <w:rFonts w:asciiTheme="majorHAnsi" w:eastAsiaTheme="majorEastAsia" w:hAnsiTheme="majorHAnsi" w:cstheme="majorBidi"/>
+      <w:smallCaps/>
+      <w:spacing w:val="5"/>
+      <w:sz w:val="28"/>
+      <w:szCs w:val="28"/>
+    </w:rPr>
+  </w:style>
+  <w:style w:type="paragraph" w:styleId="Heading3">
+    <w:name w:val="heading 3"/>
+    <w:basedOn w:val="Normal"/>
+    <w:next w:val="Normal"/>
+    <w:link w:val="Heading3Char"/>
+    <w:uiPriority w:val="9"/>
+    <w:unhideWhenUsed/>
+    <w:qFormat/>
+    <w:rsid w:val="00796111"/>
+    <w:pPr>
+      <w:numPr>
+        <w:ilvl w:val="2"/>
+        <w:numId w:val="9"/>
+      </w:numPr>
+      <w:spacing w:after="0"/>
+      <w:outlineLvl w:val="2"/>
+    </w:pPr>
+    <w:rPr>
+      <w:smallCaps/>
+      <w:spacing w:val="5"/>
+      <w:sz w:val="24"/>
+      <w:szCs w:val="24"/>
+    </w:rPr>
+  </w:style>
+  <w:style w:type="paragraph" w:styleId="Heading4">
+    <w:name w:val="heading 4"/>
+    <w:basedOn w:val="Normal"/>
+    <w:next w:val="Normal"/>
+    <w:link w:val="Heading4Char"/>
+    <w:uiPriority w:val="9"/>
+    <w:unhideWhenUsed/>
+    <w:qFormat/>
+    <w:rsid w:val="00796111"/>
+    <w:pPr>
+      <w:numPr>
+        <w:ilvl w:val="3"/>
+        <w:numId w:val="9"/>
+      </w:numPr>
+      <w:spacing w:before="240" w:after="0"/>
+      <w:outlineLvl w:val="3"/>
+    </w:pPr>
+    <w:rPr>
+      <w:smallCaps/>
+      <w:spacing w:val="10"/>
+      <w:sz w:val="22"/>
+      <w:szCs w:val="22"/>
+    </w:rPr>
+  </w:style>
+  <w:style w:type="paragraph" w:styleId="Heading5">
+    <w:name w:val="heading 5"/>
+    <w:basedOn w:val="Normal"/>
+    <w:next w:val="Normal"/>
+    <w:link w:val="Heading5Char"/>
+    <w:uiPriority w:val="9"/>
+    <w:semiHidden/>
+    <w:unhideWhenUsed/>
+    <w:qFormat/>
+    <w:rsid w:val="00796111"/>
+    <w:pPr>
+      <w:numPr>
+        <w:ilvl w:val="4"/>
+        <w:numId w:val="9"/>
+      </w:numPr>
+      <w:spacing w:before="200" w:after="0"/>
+      <w:outlineLvl w:val="4"/>
+    </w:pPr>
+    <w:rPr>
+      <w:smallCaps/>
+      <w:color w:val="943634" w:themeColor="accent2" w:themeShade="BF"/>
+      <w:spacing w:val="10"/>
+      <w:sz w:val="22"/>
+      <w:szCs w:val="26"/>
+    </w:rPr>
+  </w:style>
+  <w:style w:type="paragraph" w:styleId="Heading6">
+    <w:name w:val="heading 6"/>
+    <w:basedOn w:val="Normal"/>
+    <w:next w:val="Normal"/>
+    <w:link w:val="Heading6Char"/>
+    <w:uiPriority w:val="9"/>
+    <w:semiHidden/>
+    <w:unhideWhenUsed/>
+    <w:qFormat/>
+    <w:rsid w:val="00796111"/>
+    <w:pPr>
+      <w:numPr>
+        <w:ilvl w:val="5"/>
+        <w:numId w:val="9"/>
+      </w:numPr>
+      <w:spacing w:after="0"/>
+      <w:outlineLvl w:val="5"/>
+    </w:pPr>
+    <w:rPr>
+      <w:smallCaps/>
+      <w:color w:val="C0504D" w:themeColor="accent2"/>
+      <w:spacing w:val="5"/>
+      <w:sz w:val="22"/>
+    </w:rPr>
+  </w:style>
+  <w:style w:type="paragraph" w:styleId="Heading7">
+    <w:name w:val="heading 7"/>
+    <w:basedOn w:val="Normal"/>
+    <w:next w:val="Normal"/>
+    <w:link w:val="Heading7Char"/>
+    <w:uiPriority w:val="9"/>
+    <w:semiHidden/>
+    <w:unhideWhenUsed/>
+    <w:qFormat/>
+    <w:rsid w:val="00796111"/>
+    <w:pPr>
+      <w:numPr>
+        <w:ilvl w:val="6"/>
+        <w:numId w:val="9"/>
+      </w:numPr>
+      <w:spacing w:after="0"/>
+      <w:outlineLvl w:val="6"/>
+    </w:pPr>
+    <w:rPr>
       <w:b/>
-      <w:bCs/>
-      <w:color w:val="4F81BD" w:themeColor="accent1"/>
-      <w:sz w:val="26"/>
-      <w:szCs w:val="26"/>
+      <w:smallCaps/>
+      <w:color w:val="C0504D" w:themeColor="accent2"/>
+      <w:spacing w:val="10"/>
+    </w:rPr>
+  </w:style>
+  <w:style w:type="paragraph" w:styleId="Heading8">
+    <w:name w:val="heading 8"/>
+    <w:basedOn w:val="Normal"/>
+    <w:next w:val="Normal"/>
+    <w:link w:val="Heading8Char"/>
+    <w:uiPriority w:val="9"/>
+    <w:semiHidden/>
+    <w:unhideWhenUsed/>
+    <w:qFormat/>
+    <w:rsid w:val="00796111"/>
+    <w:pPr>
+      <w:numPr>
+        <w:ilvl w:val="7"/>
+        <w:numId w:val="9"/>
+      </w:numPr>
+      <w:spacing w:after="0"/>
+      <w:outlineLvl w:val="7"/>
+    </w:pPr>
+    <w:rPr>
+      <w:b/>
+      <w:i/>
+      <w:smallCaps/>
+      <w:color w:val="943634" w:themeColor="accent2" w:themeShade="BF"/>
+    </w:rPr>
+  </w:style>
+  <w:style w:type="paragraph" w:styleId="Heading9">
+    <w:name w:val="heading 9"/>
+    <w:basedOn w:val="Normal"/>
+    <w:next w:val="Normal"/>
+    <w:link w:val="Heading9Char"/>
+    <w:uiPriority w:val="9"/>
+    <w:semiHidden/>
+    <w:unhideWhenUsed/>
+    <w:qFormat/>
+    <w:rsid w:val="00796111"/>
+    <w:pPr>
+      <w:numPr>
+        <w:ilvl w:val="8"/>
+        <w:numId w:val="9"/>
+      </w:numPr>
+      <w:spacing w:after="0"/>
+      <w:outlineLvl w:val="8"/>
+    </w:pPr>
+    <w:rPr>
+      <w:b/>
+      <w:i/>
+      <w:smallCaps/>
+      <w:color w:val="622423" w:themeColor="accent2" w:themeShade="7F"/>
     </w:rPr>
   </w:style>
   <w:style w:type="character" w:default="1" w:styleId="DefaultParagraphFont">
@@ -674,7 +3182,6 @@
       <w:b/>
       <w:bCs/>
       <w:sz w:val="28"/>
-      <w:szCs w:val="20"/>
       <w:lang w:val="en-US"/>
     </w:rPr>
   </w:style>
@@ -694,21 +3201,18 @@
     <w:link w:val="TitleChar"/>
     <w:uiPriority w:val="10"/>
     <w:qFormat/>
-    <w:rsid w:val="007F644E"/>
+    <w:rsid w:val="00796111"/>
     <w:pPr>
       <w:pBdr>
-        <w:bottom w:val="single" w:sz="8" w:space="4" w:color="4F81BD" w:themeColor="accent1"/>
+        <w:top w:val="single" w:sz="12" w:space="1" w:color="C0504D" w:themeColor="accent2"/>
       </w:pBdr>
-      <w:spacing w:after="300" w:line="240" w:lineRule="auto"/>
-      <w:contextualSpacing/>
+      <w:spacing w:line="240" w:lineRule="auto"/>
+      <w:jc w:val="right"/>
     </w:pPr>
     <w:rPr>
-      <w:rFonts w:asciiTheme="majorHAnsi" w:eastAsiaTheme="majorEastAsia" w:hAnsiTheme="majorHAnsi" w:cstheme="majorBidi"/>
-      <w:color w:val="17365D" w:themeColor="text2" w:themeShade="BF"/>
-      <w:spacing w:val="5"/>
-      <w:kern w:val="28"/>
-      <w:sz w:val="52"/>
-      <w:szCs w:val="52"/>
+      <w:smallCaps/>
+      <w:sz w:val="48"/>
+      <w:szCs w:val="48"/>
     </w:rPr>
   </w:style>
   <w:style w:type="character" w:customStyle="1" w:styleId="TitleChar">
@@ -716,14 +3220,11 @@
     <w:basedOn w:val="DefaultParagraphFont"/>
     <w:link w:val="Title"/>
     <w:uiPriority w:val="10"/>
-    <w:rsid w:val="007F644E"/>
-    <w:rPr>
-      <w:rFonts w:asciiTheme="majorHAnsi" w:eastAsiaTheme="majorEastAsia" w:hAnsiTheme="majorHAnsi" w:cstheme="majorBidi"/>
-      <w:color w:val="17365D" w:themeColor="text2" w:themeShade="BF"/>
-      <w:spacing w:val="5"/>
-      <w:kern w:val="28"/>
-      <w:sz w:val="52"/>
-      <w:szCs w:val="52"/>
+    <w:rsid w:val="00796111"/>
+    <w:rPr>
+      <w:smallCaps/>
+      <w:sz w:val="48"/>
+      <w:szCs w:val="48"/>
     </w:rPr>
   </w:style>
   <w:style w:type="paragraph" w:styleId="ListParagraph">
@@ -731,7 +3232,7 @@
     <w:basedOn w:val="Normal"/>
     <w:uiPriority w:val="34"/>
     <w:qFormat/>
-    <w:rsid w:val="007F644E"/>
+    <w:rsid w:val="00796111"/>
     <w:pPr>
       <w:ind w:left="720"/>
       <w:contextualSpacing/>
@@ -742,12 +3243,10 @@
     <w:basedOn w:val="DefaultParagraphFont"/>
     <w:link w:val="Heading1"/>
     <w:uiPriority w:val="9"/>
-    <w:rsid w:val="007F644E"/>
-    <w:rPr>
-      <w:rFonts w:asciiTheme="majorHAnsi" w:eastAsiaTheme="majorEastAsia" w:hAnsiTheme="majorHAnsi" w:cstheme="majorBidi"/>
-      <w:b/>
-      <w:bCs/>
-      <w:color w:val="345A8A" w:themeColor="accent1" w:themeShade="B5"/>
+    <w:rsid w:val="00796111"/>
+    <w:rPr>
+      <w:smallCaps/>
+      <w:spacing w:val="5"/>
       <w:sz w:val="32"/>
       <w:szCs w:val="32"/>
     </w:rPr>
@@ -757,37 +3256,393 @@
     <w:basedOn w:val="DefaultParagraphFont"/>
     <w:link w:val="Heading2"/>
     <w:uiPriority w:val="9"/>
-    <w:rsid w:val="00345F03"/>
+    <w:rsid w:val="00796111"/>
+    <w:rPr>
+      <w:smallCaps/>
+      <w:spacing w:val="5"/>
+      <w:sz w:val="28"/>
+      <w:szCs w:val="28"/>
+    </w:rPr>
+  </w:style>
+  <w:style w:type="character" w:customStyle="1" w:styleId="Heading3Char">
+    <w:name w:val="Heading 3 Char"/>
+    <w:basedOn w:val="DefaultParagraphFont"/>
+    <w:link w:val="Heading3"/>
+    <w:uiPriority w:val="9"/>
+    <w:rsid w:val="00796111"/>
+    <w:rPr>
+      <w:smallCaps/>
+      <w:spacing w:val="5"/>
+      <w:sz w:val="24"/>
+      <w:szCs w:val="24"/>
+    </w:rPr>
+  </w:style>
+  <w:style w:type="character" w:customStyle="1" w:styleId="Heading4Char">
+    <w:name w:val="Heading 4 Char"/>
+    <w:basedOn w:val="DefaultParagraphFont"/>
+    <w:link w:val="Heading4"/>
+    <w:uiPriority w:val="9"/>
+    <w:rsid w:val="00796111"/>
+    <w:rPr>
+      <w:smallCaps/>
+      <w:spacing w:val="10"/>
+      <w:sz w:val="22"/>
+      <w:szCs w:val="22"/>
+    </w:rPr>
+  </w:style>
+  <w:style w:type="character" w:customStyle="1" w:styleId="Heading5Char">
+    <w:name w:val="Heading 5 Char"/>
+    <w:basedOn w:val="DefaultParagraphFont"/>
+    <w:link w:val="Heading5"/>
+    <w:uiPriority w:val="9"/>
+    <w:semiHidden/>
+    <w:rsid w:val="00796111"/>
+    <w:rPr>
+      <w:smallCaps/>
+      <w:color w:val="943634" w:themeColor="accent2" w:themeShade="BF"/>
+      <w:spacing w:val="10"/>
+      <w:sz w:val="22"/>
+      <w:szCs w:val="26"/>
+    </w:rPr>
+  </w:style>
+  <w:style w:type="character" w:customStyle="1" w:styleId="Heading6Char">
+    <w:name w:val="Heading 6 Char"/>
+    <w:basedOn w:val="DefaultParagraphFont"/>
+    <w:link w:val="Heading6"/>
+    <w:uiPriority w:val="9"/>
+    <w:semiHidden/>
+    <w:rsid w:val="00796111"/>
+    <w:rPr>
+      <w:smallCaps/>
+      <w:color w:val="C0504D" w:themeColor="accent2"/>
+      <w:spacing w:val="5"/>
+      <w:sz w:val="22"/>
+    </w:rPr>
+  </w:style>
+  <w:style w:type="character" w:customStyle="1" w:styleId="Heading7Char">
+    <w:name w:val="Heading 7 Char"/>
+    <w:basedOn w:val="DefaultParagraphFont"/>
+    <w:link w:val="Heading7"/>
+    <w:uiPriority w:val="9"/>
+    <w:semiHidden/>
+    <w:rsid w:val="00796111"/>
+    <w:rPr>
+      <w:b/>
+      <w:smallCaps/>
+      <w:color w:val="C0504D" w:themeColor="accent2"/>
+      <w:spacing w:val="10"/>
+    </w:rPr>
+  </w:style>
+  <w:style w:type="character" w:customStyle="1" w:styleId="Heading8Char">
+    <w:name w:val="Heading 8 Char"/>
+    <w:basedOn w:val="DefaultParagraphFont"/>
+    <w:link w:val="Heading8"/>
+    <w:uiPriority w:val="9"/>
+    <w:semiHidden/>
+    <w:rsid w:val="00796111"/>
+    <w:rPr>
+      <w:b/>
+      <w:i/>
+      <w:smallCaps/>
+      <w:color w:val="943634" w:themeColor="accent2" w:themeShade="BF"/>
+    </w:rPr>
+  </w:style>
+  <w:style w:type="character" w:customStyle="1" w:styleId="Heading9Char">
+    <w:name w:val="Heading 9 Char"/>
+    <w:basedOn w:val="DefaultParagraphFont"/>
+    <w:link w:val="Heading9"/>
+    <w:uiPriority w:val="9"/>
+    <w:semiHidden/>
+    <w:rsid w:val="00796111"/>
+    <w:rPr>
+      <w:b/>
+      <w:i/>
+      <w:smallCaps/>
+      <w:color w:val="622423" w:themeColor="accent2" w:themeShade="7F"/>
+    </w:rPr>
+  </w:style>
+  <w:style w:type="paragraph" w:styleId="Subtitle">
+    <w:name w:val="Subtitle"/>
+    <w:basedOn w:val="Normal"/>
+    <w:next w:val="Normal"/>
+    <w:link w:val="SubtitleChar"/>
+    <w:uiPriority w:val="11"/>
+    <w:qFormat/>
+    <w:rsid w:val="00796111"/>
+    <w:pPr>
+      <w:spacing w:after="720" w:line="240" w:lineRule="auto"/>
+      <w:jc w:val="right"/>
+    </w:pPr>
     <w:rPr>
       <w:rFonts w:asciiTheme="majorHAnsi" w:eastAsiaTheme="majorEastAsia" w:hAnsiTheme="majorHAnsi" w:cstheme="majorBidi"/>
+      <w:szCs w:val="22"/>
+    </w:rPr>
+  </w:style>
+  <w:style w:type="character" w:customStyle="1" w:styleId="SubtitleChar">
+    <w:name w:val="Subtitle Char"/>
+    <w:basedOn w:val="DefaultParagraphFont"/>
+    <w:link w:val="Subtitle"/>
+    <w:uiPriority w:val="11"/>
+    <w:rsid w:val="00796111"/>
+    <w:rPr>
+      <w:rFonts w:asciiTheme="majorHAnsi" w:eastAsiaTheme="majorEastAsia" w:hAnsiTheme="majorHAnsi" w:cstheme="majorBidi"/>
+      <w:szCs w:val="22"/>
+    </w:rPr>
+  </w:style>
+  <w:style w:type="character" w:styleId="Strong">
+    <w:name w:val="Strong"/>
+    <w:uiPriority w:val="22"/>
+    <w:qFormat/>
+    <w:rsid w:val="00796111"/>
+    <w:rPr>
+      <w:b/>
+      <w:color w:val="C0504D" w:themeColor="accent2"/>
+    </w:rPr>
+  </w:style>
+  <w:style w:type="character" w:styleId="Emphasis">
+    <w:name w:val="Emphasis"/>
+    <w:uiPriority w:val="20"/>
+    <w:qFormat/>
+    <w:rsid w:val="00796111"/>
+    <w:rPr>
+      <w:b/>
+      <w:i/>
+      <w:spacing w:val="10"/>
+    </w:rPr>
+  </w:style>
+  <w:style w:type="paragraph" w:styleId="NoSpacing">
+    <w:name w:val="No Spacing"/>
+    <w:basedOn w:val="Normal"/>
+    <w:link w:val="NoSpacingChar"/>
+    <w:uiPriority w:val="1"/>
+    <w:qFormat/>
+    <w:rsid w:val="00796111"/>
+    <w:pPr>
+      <w:spacing w:after="0" w:line="240" w:lineRule="auto"/>
+    </w:pPr>
+  </w:style>
+  <w:style w:type="paragraph" w:styleId="Quote">
+    <w:name w:val="Quote"/>
+    <w:basedOn w:val="Normal"/>
+    <w:next w:val="Normal"/>
+    <w:link w:val="QuoteChar"/>
+    <w:uiPriority w:val="29"/>
+    <w:qFormat/>
+    <w:rsid w:val="00796111"/>
+    <w:rPr>
+      <w:i/>
+    </w:rPr>
+  </w:style>
+  <w:style w:type="character" w:customStyle="1" w:styleId="QuoteChar">
+    <w:name w:val="Quote Char"/>
+    <w:basedOn w:val="DefaultParagraphFont"/>
+    <w:link w:val="Quote"/>
+    <w:uiPriority w:val="29"/>
+    <w:rsid w:val="00796111"/>
+    <w:rPr>
+      <w:i/>
+    </w:rPr>
+  </w:style>
+  <w:style w:type="paragraph" w:styleId="IntenseQuote">
+    <w:name w:val="Intense Quote"/>
+    <w:basedOn w:val="Normal"/>
+    <w:next w:val="Normal"/>
+    <w:link w:val="IntenseQuoteChar"/>
+    <w:uiPriority w:val="30"/>
+    <w:qFormat/>
+    <w:rsid w:val="00796111"/>
+    <w:pPr>
+      <w:pBdr>
+        <w:top w:val="single" w:sz="8" w:space="10" w:color="943634" w:themeColor="accent2" w:themeShade="BF"/>
+        <w:left w:val="single" w:sz="8" w:space="10" w:color="943634" w:themeColor="accent2" w:themeShade="BF"/>
+        <w:bottom w:val="single" w:sz="8" w:space="10" w:color="943634" w:themeColor="accent2" w:themeShade="BF"/>
+        <w:right w:val="single" w:sz="8" w:space="10" w:color="943634" w:themeColor="accent2" w:themeShade="BF"/>
+      </w:pBdr>
+      <w:shd w:val="clear" w:color="auto" w:fill="C0504D" w:themeFill="accent2"/>
+      <w:spacing w:before="140" w:after="140"/>
+      <w:ind w:left="1440" w:right="1440"/>
+    </w:pPr>
+    <w:rPr>
+      <w:b/>
+      <w:i/>
+      <w:color w:val="FFFFFF" w:themeColor="background1"/>
+    </w:rPr>
+  </w:style>
+  <w:style w:type="character" w:customStyle="1" w:styleId="IntenseQuoteChar">
+    <w:name w:val="Intense Quote Char"/>
+    <w:basedOn w:val="DefaultParagraphFont"/>
+    <w:link w:val="IntenseQuote"/>
+    <w:uiPriority w:val="30"/>
+    <w:rsid w:val="00796111"/>
+    <w:rPr>
+      <w:b/>
+      <w:i/>
+      <w:color w:val="FFFFFF" w:themeColor="background1"/>
+      <w:shd w:val="clear" w:color="auto" w:fill="C0504D" w:themeFill="accent2"/>
+    </w:rPr>
+  </w:style>
+  <w:style w:type="character" w:styleId="SubtleEmphasis">
+    <w:name w:val="Subtle Emphasis"/>
+    <w:uiPriority w:val="19"/>
+    <w:qFormat/>
+    <w:rsid w:val="00796111"/>
+    <w:rPr>
+      <w:i/>
+    </w:rPr>
+  </w:style>
+  <w:style w:type="character" w:styleId="IntenseEmphasis">
+    <w:name w:val="Intense Emphasis"/>
+    <w:uiPriority w:val="21"/>
+    <w:qFormat/>
+    <w:rsid w:val="00796111"/>
+    <w:rPr>
+      <w:b/>
+      <w:i/>
+      <w:color w:val="C0504D" w:themeColor="accent2"/>
+      <w:spacing w:val="10"/>
+    </w:rPr>
+  </w:style>
+  <w:style w:type="character" w:styleId="SubtleReference">
+    <w:name w:val="Subtle Reference"/>
+    <w:uiPriority w:val="31"/>
+    <w:qFormat/>
+    <w:rsid w:val="00796111"/>
+    <w:rPr>
+      <w:b/>
+    </w:rPr>
+  </w:style>
+  <w:style w:type="character" w:styleId="IntenseReference">
+    <w:name w:val="Intense Reference"/>
+    <w:uiPriority w:val="32"/>
+    <w:qFormat/>
+    <w:rsid w:val="00796111"/>
+    <w:rPr>
       <w:b/>
       <w:bCs/>
-      <w:color w:val="4F81BD" w:themeColor="accent1"/>
-      <w:sz w:val="26"/>
-      <w:szCs w:val="26"/>
+      <w:smallCaps/>
+      <w:spacing w:val="5"/>
+      <w:sz w:val="22"/>
+      <w:szCs w:val="22"/>
+      <w:u w:val="single"/>
+    </w:rPr>
+  </w:style>
+  <w:style w:type="character" w:styleId="BookTitle">
+    <w:name w:val="Book Title"/>
+    <w:uiPriority w:val="33"/>
+    <w:qFormat/>
+    <w:rsid w:val="00796111"/>
+    <w:rPr>
+      <w:rFonts w:asciiTheme="majorHAnsi" w:eastAsiaTheme="majorEastAsia" w:hAnsiTheme="majorHAnsi" w:cstheme="majorBidi"/>
+      <w:i/>
+      <w:iCs/>
+      <w:sz w:val="20"/>
+      <w:szCs w:val="20"/>
+    </w:rPr>
+  </w:style>
+  <w:style w:type="paragraph" w:styleId="TOCHeading">
+    <w:name w:val="TOC Heading"/>
+    <w:basedOn w:val="Heading1"/>
+    <w:next w:val="Normal"/>
+    <w:uiPriority w:val="39"/>
+    <w:semiHidden/>
+    <w:unhideWhenUsed/>
+    <w:qFormat/>
+    <w:rsid w:val="00796111"/>
+    <w:pPr>
+      <w:outlineLvl w:val="9"/>
+    </w:pPr>
+    <w:rPr>
+      <w:lang w:bidi="en-US"/>
+    </w:rPr>
+  </w:style>
+  <w:style w:type="paragraph" w:styleId="Caption">
+    <w:name w:val="caption"/>
+    <w:basedOn w:val="Normal"/>
+    <w:next w:val="Normal"/>
+    <w:uiPriority w:val="35"/>
+    <w:unhideWhenUsed/>
+    <w:qFormat/>
+    <w:rsid w:val="00D317D8"/>
+    <w:rPr>
+      <w:b/>
+      <w:bCs/>
+      <w:smallCaps/>
+      <w:sz w:val="16"/>
+      <w:szCs w:val="16"/>
+    </w:rPr>
+  </w:style>
+  <w:style w:type="character" w:customStyle="1" w:styleId="NoSpacingChar">
+    <w:name w:val="No Spacing Char"/>
+    <w:basedOn w:val="DefaultParagraphFont"/>
+    <w:link w:val="NoSpacing"/>
+    <w:uiPriority w:val="1"/>
+    <w:rsid w:val="00796111"/>
+  </w:style>
+  <w:style w:type="paragraph" w:customStyle="1" w:styleId="AbstractHeader">
+    <w:name w:val="Abstract Header"/>
+    <w:basedOn w:val="Heading1"/>
+    <w:qFormat/>
+    <w:rsid w:val="00712109"/>
+    <w:pPr>
+      <w:numPr>
+        <w:numId w:val="0"/>
+      </w:numPr>
+      <w:jc w:val="center"/>
+    </w:pPr>
+    <w:rPr>
+      <w:i/>
+    </w:rPr>
+  </w:style>
+  <w:style w:type="paragraph" w:styleId="BalloonText">
+    <w:name w:val="Balloon Text"/>
+    <w:basedOn w:val="Normal"/>
+    <w:link w:val="BalloonTextChar"/>
+    <w:uiPriority w:val="99"/>
+    <w:semiHidden/>
+    <w:unhideWhenUsed/>
+    <w:rsid w:val="00F13184"/>
+    <w:pPr>
+      <w:spacing w:after="0" w:line="240" w:lineRule="auto"/>
+    </w:pPr>
+    <w:rPr>
+      <w:rFonts w:ascii="Lucida Grande" w:hAnsi="Lucida Grande" w:cs="Lucida Grande"/>
+      <w:sz w:val="18"/>
+      <w:szCs w:val="18"/>
+    </w:rPr>
+  </w:style>
+  <w:style w:type="character" w:customStyle="1" w:styleId="BalloonTextChar">
+    <w:name w:val="Balloon Text Char"/>
+    <w:basedOn w:val="DefaultParagraphFont"/>
+    <w:link w:val="BalloonText"/>
+    <w:uiPriority w:val="99"/>
+    <w:semiHidden/>
+    <w:rsid w:val="00F13184"/>
+    <w:rPr>
+      <w:rFonts w:ascii="Lucida Grande" w:hAnsi="Lucida Grande" w:cs="Lucida Grande"/>
+      <w:sz w:val="18"/>
+      <w:szCs w:val="18"/>
     </w:rPr>
   </w:style>
 </w:styles>
 </file>
 
 <file path=word/stylesWithEffects.xml><?xml version="1.0" encoding="utf-8"?>
-<w:styles xmlns:wpc="http://schemas.microsoft.com/office/word/2010/wordprocessingCanvas" xmlns:mo="http://schemas.microsoft.com/office/mac/office/2008/main" xmlns:mc="http://schemas.openxmlformats.org/markup-compatibility/2006" xmlns:mv="urn:schemas-microsoft-com:mac:vml" xmlns:o="urn:schemas-microsoft-com:office:office" xmlns:r="http://schemas.openxmlformats.org/officeDocument/2006/relationships" xmlns:m="http://schemas.openxmlformats.org/officeDocument/2006/math" xmlns:v="urn:schemas-microsoft-com:vml" xmlns:wp14="http://schemas.microsoft.com/office/word/2010/wordprocessingDrawing" xmlns:wp="http://schemas.openxmlformats.org/drawingml/2006/wordprocessingDrawing" xmlns:w10="urn:schemas-microsoft-com:office:word" xmlns:w="http://schemas.openxmlformats.org/wordprocessingml/2006/main" xmlns:w14="http://schemas.microsoft.com/office/word/2010/wordml" xmlns:wpg="http://schemas.microsoft.com/office/word/2010/wordprocessingGroup" xmlns:wpi="http://schemas.microsoft.com/office/word/2010/wordprocessingInk" xmlns:wne="http://schemas.microsoft.com/office/word/2006/wordml" xmlns:wps="http://schemas.microsoft.com/office/word/2010/wordprocessingShape" mc:Ignorable="w14 wp14">
+<w:styles xmlns:wpc="http://schemas.microsoft.com/office/word/2010/wordprocessingCanvas" xmlns:mc="http://schemas.openxmlformats.org/markup-compatibility/2006" xmlns:o="urn:schemas-microsoft-com:office:office" xmlns:r="http://schemas.openxmlformats.org/officeDocument/2006/relationships" xmlns:m="http://schemas.openxmlformats.org/officeDocument/2006/math" xmlns:v="urn:schemas-microsoft-com:vml" xmlns:wp14="http://schemas.microsoft.com/office/word/2010/wordprocessingDrawing" xmlns:wp="http://schemas.openxmlformats.org/drawingml/2006/wordprocessingDrawing" xmlns:w10="urn:schemas-microsoft-com:office:word" xmlns:w="http://schemas.openxmlformats.org/wordprocessingml/2006/main" xmlns:w14="http://schemas.microsoft.com/office/word/2010/wordml" xmlns:wpg="http://schemas.microsoft.com/office/word/2010/wordprocessingGroup" xmlns:wpi="http://schemas.microsoft.com/office/word/2010/wordprocessingInk" xmlns:wne="http://schemas.microsoft.com/office/word/2006/wordml" xmlns:wps="http://schemas.microsoft.com/office/word/2010/wordprocessingShape" mc:Ignorable="w14 wp14">
   <w:docDefaults>
     <w:rPrDefault>
       <w:rPr>
-        <w:rFonts w:asciiTheme="minorHAnsi" w:eastAsiaTheme="minorHAnsi" w:hAnsiTheme="minorHAnsi" w:cstheme="minorBidi"/>
-        <w:sz w:val="22"/>
-        <w:szCs w:val="22"/>
+        <w:rFonts w:asciiTheme="minorHAnsi" w:eastAsiaTheme="minorEastAsia" w:hAnsiTheme="minorHAnsi" w:cstheme="minorBidi"/>
         <w:lang w:val="en-CA" w:eastAsia="en-US" w:bidi="ar-SA"/>
       </w:rPr>
     </w:rPrDefault>
     <w:pPrDefault>
       <w:pPr>
         <w:spacing w:after="200" w:line="276" w:lineRule="auto"/>
+        <w:jc w:val="both"/>
       </w:pPr>
     </w:pPrDefault>
   </w:docDefaults>
-  <w:latentStyles w:defLockedState="0" w:defUIPriority="99" w:defSemiHidden="1" w:defUnhideWhenUsed="1" w:defQFormat="0" w:count="276">
+  <w:latentStyles w:defLockedState="0" w:defUIPriority="99" w:defSemiHidden="1" w:defUnhideWhenUsed="1" w:defQFormat="0" w:count="267">
     <w:lsdException w:name="Normal" w:semiHidden="0" w:uiPriority="0" w:unhideWhenUsed="0" w:qFormat="1"/>
     <w:lsdException w:name="heading 1" w:semiHidden="0" w:uiPriority="9" w:unhideWhenUsed="0" w:qFormat="1"/>
     <w:lsdException w:name="heading 2" w:uiPriority="9" w:qFormat="1"/>
@@ -929,6 +3784,10 @@
   <w:style w:type="paragraph" w:default="1" w:styleId="Normal">
     <w:name w:val="Normal"/>
     <w:qFormat/>
+    <w:rsid w:val="005D611F"/>
+    <w:pPr>
+      <w:jc w:val="left"/>
+    </w:pPr>
   </w:style>
   <w:style w:type="paragraph" w:styleId="Heading1">
     <w:name w:val="heading 1"/>
@@ -937,18 +3796,17 @@
     <w:link w:val="Heading1Char"/>
     <w:uiPriority w:val="9"/>
     <w:qFormat/>
-    <w:rsid w:val="007F644E"/>
+    <w:rsid w:val="00796111"/>
     <w:pPr>
-      <w:keepNext/>
-      <w:keepLines/>
-      <w:spacing w:before="480" w:after="0"/>
+      <w:numPr>
+        <w:numId w:val="9"/>
+      </w:numPr>
+      <w:spacing w:before="300" w:after="40"/>
       <w:outlineLvl w:val="0"/>
     </w:pPr>
     <w:rPr>
-      <w:rFonts w:asciiTheme="majorHAnsi" w:eastAsiaTheme="majorEastAsia" w:hAnsiTheme="majorHAnsi" w:cstheme="majorBidi"/>
-      <w:b/>
-      <w:bCs/>
-      <w:color w:val="345A8A" w:themeColor="accent1" w:themeShade="B5"/>
+      <w:smallCaps/>
+      <w:spacing w:val="5"/>
       <w:sz w:val="32"/>
       <w:szCs w:val="32"/>
     </w:rPr>
@@ -961,20 +3819,194 @@
     <w:uiPriority w:val="9"/>
     <w:unhideWhenUsed/>
     <w:qFormat/>
-    <w:rsid w:val="00345F03"/>
+    <w:rsid w:val="00796111"/>
     <w:pPr>
-      <w:keepNext/>
-      <w:keepLines/>
-      <w:spacing w:before="200" w:after="0"/>
+      <w:numPr>
+        <w:ilvl w:val="1"/>
+        <w:numId w:val="9"/>
+      </w:numPr>
+      <w:spacing w:before="240" w:after="80"/>
       <w:outlineLvl w:val="1"/>
     </w:pPr>
     <w:rPr>
-      <w:rFonts w:asciiTheme="majorHAnsi" w:eastAsiaTheme="majorEastAsia" w:hAnsiTheme="majorHAnsi" w:cstheme="majorBidi"/>
+      <w:smallCaps/>
+      <w:spacing w:val="5"/>
+      <w:sz w:val="28"/>
+      <w:szCs w:val="28"/>
+    </w:rPr>
+  </w:style>
+  <w:style w:type="paragraph" w:styleId="Heading3">
+    <w:name w:val="heading 3"/>
+    <w:basedOn w:val="Normal"/>
+    <w:next w:val="Normal"/>
+    <w:link w:val="Heading3Char"/>
+    <w:uiPriority w:val="9"/>
+    <w:unhideWhenUsed/>
+    <w:qFormat/>
+    <w:rsid w:val="00796111"/>
+    <w:pPr>
+      <w:numPr>
+        <w:ilvl w:val="2"/>
+        <w:numId w:val="9"/>
+      </w:numPr>
+      <w:spacing w:after="0"/>
+      <w:outlineLvl w:val="2"/>
+    </w:pPr>
+    <w:rPr>
+      <w:smallCaps/>
+      <w:spacing w:val="5"/>
+      <w:sz w:val="24"/>
+      <w:szCs w:val="24"/>
+    </w:rPr>
+  </w:style>
+  <w:style w:type="paragraph" w:styleId="Heading4">
+    <w:name w:val="heading 4"/>
+    <w:basedOn w:val="Normal"/>
+    <w:next w:val="Normal"/>
+    <w:link w:val="Heading4Char"/>
+    <w:uiPriority w:val="9"/>
+    <w:unhideWhenUsed/>
+    <w:qFormat/>
+    <w:rsid w:val="00796111"/>
+    <w:pPr>
+      <w:numPr>
+        <w:ilvl w:val="3"/>
+        <w:numId w:val="9"/>
+      </w:numPr>
+      <w:spacing w:before="240" w:after="0"/>
+      <w:outlineLvl w:val="3"/>
+    </w:pPr>
+    <w:rPr>
+      <w:smallCaps/>
+      <w:spacing w:val="10"/>
+      <w:sz w:val="22"/>
+      <w:szCs w:val="22"/>
+    </w:rPr>
+  </w:style>
+  <w:style w:type="paragraph" w:styleId="Heading5">
+    <w:name w:val="heading 5"/>
+    <w:basedOn w:val="Normal"/>
+    <w:next w:val="Normal"/>
+    <w:link w:val="Heading5Char"/>
+    <w:uiPriority w:val="9"/>
+    <w:semiHidden/>
+    <w:unhideWhenUsed/>
+    <w:qFormat/>
+    <w:rsid w:val="00796111"/>
+    <w:pPr>
+      <w:numPr>
+        <w:ilvl w:val="4"/>
+        <w:numId w:val="9"/>
+      </w:numPr>
+      <w:spacing w:before="200" w:after="0"/>
+      <w:outlineLvl w:val="4"/>
+    </w:pPr>
+    <w:rPr>
+      <w:smallCaps/>
+      <w:color w:val="943634" w:themeColor="accent2" w:themeShade="BF"/>
+      <w:spacing w:val="10"/>
+      <w:sz w:val="22"/>
+      <w:szCs w:val="26"/>
+    </w:rPr>
+  </w:style>
+  <w:style w:type="paragraph" w:styleId="Heading6">
+    <w:name w:val="heading 6"/>
+    <w:basedOn w:val="Normal"/>
+    <w:next w:val="Normal"/>
+    <w:link w:val="Heading6Char"/>
+    <w:uiPriority w:val="9"/>
+    <w:semiHidden/>
+    <w:unhideWhenUsed/>
+    <w:qFormat/>
+    <w:rsid w:val="00796111"/>
+    <w:pPr>
+      <w:numPr>
+        <w:ilvl w:val="5"/>
+        <w:numId w:val="9"/>
+      </w:numPr>
+      <w:spacing w:after="0"/>
+      <w:outlineLvl w:val="5"/>
+    </w:pPr>
+    <w:rPr>
+      <w:smallCaps/>
+      <w:color w:val="C0504D" w:themeColor="accent2"/>
+      <w:spacing w:val="5"/>
+      <w:sz w:val="22"/>
+    </w:rPr>
+  </w:style>
+  <w:style w:type="paragraph" w:styleId="Heading7">
+    <w:name w:val="heading 7"/>
+    <w:basedOn w:val="Normal"/>
+    <w:next w:val="Normal"/>
+    <w:link w:val="Heading7Char"/>
+    <w:uiPriority w:val="9"/>
+    <w:semiHidden/>
+    <w:unhideWhenUsed/>
+    <w:qFormat/>
+    <w:rsid w:val="00796111"/>
+    <w:pPr>
+      <w:numPr>
+        <w:ilvl w:val="6"/>
+        <w:numId w:val="9"/>
+      </w:numPr>
+      <w:spacing w:after="0"/>
+      <w:outlineLvl w:val="6"/>
+    </w:pPr>
+    <w:rPr>
       <w:b/>
-      <w:bCs/>
-      <w:color w:val="4F81BD" w:themeColor="accent1"/>
-      <w:sz w:val="26"/>
-      <w:szCs w:val="26"/>
+      <w:smallCaps/>
+      <w:color w:val="C0504D" w:themeColor="accent2"/>
+      <w:spacing w:val="10"/>
+    </w:rPr>
+  </w:style>
+  <w:style w:type="paragraph" w:styleId="Heading8">
+    <w:name w:val="heading 8"/>
+    <w:basedOn w:val="Normal"/>
+    <w:next w:val="Normal"/>
+    <w:link w:val="Heading8Char"/>
+    <w:uiPriority w:val="9"/>
+    <w:semiHidden/>
+    <w:unhideWhenUsed/>
+    <w:qFormat/>
+    <w:rsid w:val="00796111"/>
+    <w:pPr>
+      <w:numPr>
+        <w:ilvl w:val="7"/>
+        <w:numId w:val="9"/>
+      </w:numPr>
+      <w:spacing w:after="0"/>
+      <w:outlineLvl w:val="7"/>
+    </w:pPr>
+    <w:rPr>
+      <w:b/>
+      <w:i/>
+      <w:smallCaps/>
+      <w:color w:val="943634" w:themeColor="accent2" w:themeShade="BF"/>
+    </w:rPr>
+  </w:style>
+  <w:style w:type="paragraph" w:styleId="Heading9">
+    <w:name w:val="heading 9"/>
+    <w:basedOn w:val="Normal"/>
+    <w:next w:val="Normal"/>
+    <w:link w:val="Heading9Char"/>
+    <w:uiPriority w:val="9"/>
+    <w:semiHidden/>
+    <w:unhideWhenUsed/>
+    <w:qFormat/>
+    <w:rsid w:val="00796111"/>
+    <w:pPr>
+      <w:numPr>
+        <w:ilvl w:val="8"/>
+        <w:numId w:val="9"/>
+      </w:numPr>
+      <w:spacing w:after="0"/>
+      <w:outlineLvl w:val="8"/>
+    </w:pPr>
+    <w:rPr>
+      <w:b/>
+      <w:i/>
+      <w:smallCaps/>
+      <w:color w:val="622423" w:themeColor="accent2" w:themeShade="7F"/>
     </w:rPr>
   </w:style>
   <w:style w:type="character" w:default="1" w:styleId="DefaultParagraphFont">
@@ -1016,7 +4048,6 @@
       <w:b/>
       <w:bCs/>
       <w:sz w:val="28"/>
-      <w:szCs w:val="20"/>
       <w:lang w:val="en-US"/>
     </w:rPr>
   </w:style>
@@ -1036,21 +4067,18 @@
     <w:link w:val="TitleChar"/>
     <w:uiPriority w:val="10"/>
     <w:qFormat/>
-    <w:rsid w:val="007F644E"/>
+    <w:rsid w:val="00796111"/>
     <w:pPr>
       <w:pBdr>
-        <w:bottom w:val="single" w:sz="8" w:space="4" w:color="4F81BD" w:themeColor="accent1"/>
+        <w:top w:val="single" w:sz="12" w:space="1" w:color="C0504D" w:themeColor="accent2"/>
       </w:pBdr>
-      <w:spacing w:after="300" w:line="240" w:lineRule="auto"/>
-      <w:contextualSpacing/>
+      <w:spacing w:line="240" w:lineRule="auto"/>
+      <w:jc w:val="right"/>
     </w:pPr>
     <w:rPr>
-      <w:rFonts w:asciiTheme="majorHAnsi" w:eastAsiaTheme="majorEastAsia" w:hAnsiTheme="majorHAnsi" w:cstheme="majorBidi"/>
-      <w:color w:val="17365D" w:themeColor="text2" w:themeShade="BF"/>
-      <w:spacing w:val="5"/>
-      <w:kern w:val="28"/>
-      <w:sz w:val="52"/>
-      <w:szCs w:val="52"/>
+      <w:smallCaps/>
+      <w:sz w:val="48"/>
+      <w:szCs w:val="48"/>
     </w:rPr>
   </w:style>
   <w:style w:type="character" w:customStyle="1" w:styleId="TitleChar">
@@ -1058,14 +4086,11 @@
     <w:basedOn w:val="DefaultParagraphFont"/>
     <w:link w:val="Title"/>
     <w:uiPriority w:val="10"/>
-    <w:rsid w:val="007F644E"/>
-    <w:rPr>
-      <w:rFonts w:asciiTheme="majorHAnsi" w:eastAsiaTheme="majorEastAsia" w:hAnsiTheme="majorHAnsi" w:cstheme="majorBidi"/>
-      <w:color w:val="17365D" w:themeColor="text2" w:themeShade="BF"/>
-      <w:spacing w:val="5"/>
-      <w:kern w:val="28"/>
-      <w:sz w:val="52"/>
-      <w:szCs w:val="52"/>
+    <w:rsid w:val="00796111"/>
+    <w:rPr>
+      <w:smallCaps/>
+      <w:sz w:val="48"/>
+      <w:szCs w:val="48"/>
     </w:rPr>
   </w:style>
   <w:style w:type="paragraph" w:styleId="ListParagraph">
@@ -1073,7 +4098,7 @@
     <w:basedOn w:val="Normal"/>
     <w:uiPriority w:val="34"/>
     <w:qFormat/>
-    <w:rsid w:val="007F644E"/>
+    <w:rsid w:val="00796111"/>
     <w:pPr>
       <w:ind w:left="720"/>
       <w:contextualSpacing/>
@@ -1084,12 +4109,10 @@
     <w:basedOn w:val="DefaultParagraphFont"/>
     <w:link w:val="Heading1"/>
     <w:uiPriority w:val="9"/>
-    <w:rsid w:val="007F644E"/>
-    <w:rPr>
-      <w:rFonts w:asciiTheme="majorHAnsi" w:eastAsiaTheme="majorEastAsia" w:hAnsiTheme="majorHAnsi" w:cstheme="majorBidi"/>
-      <w:b/>
-      <w:bCs/>
-      <w:color w:val="345A8A" w:themeColor="accent1" w:themeShade="B5"/>
+    <w:rsid w:val="00796111"/>
+    <w:rPr>
+      <w:smallCaps/>
+      <w:spacing w:val="5"/>
       <w:sz w:val="32"/>
       <w:szCs w:val="32"/>
     </w:rPr>
@@ -1099,14 +4122,371 @@
     <w:basedOn w:val="DefaultParagraphFont"/>
     <w:link w:val="Heading2"/>
     <w:uiPriority w:val="9"/>
-    <w:rsid w:val="00345F03"/>
+    <w:rsid w:val="00796111"/>
+    <w:rPr>
+      <w:smallCaps/>
+      <w:spacing w:val="5"/>
+      <w:sz w:val="28"/>
+      <w:szCs w:val="28"/>
+    </w:rPr>
+  </w:style>
+  <w:style w:type="character" w:customStyle="1" w:styleId="Heading3Char">
+    <w:name w:val="Heading 3 Char"/>
+    <w:basedOn w:val="DefaultParagraphFont"/>
+    <w:link w:val="Heading3"/>
+    <w:uiPriority w:val="9"/>
+    <w:rsid w:val="00796111"/>
+    <w:rPr>
+      <w:smallCaps/>
+      <w:spacing w:val="5"/>
+      <w:sz w:val="24"/>
+      <w:szCs w:val="24"/>
+    </w:rPr>
+  </w:style>
+  <w:style w:type="character" w:customStyle="1" w:styleId="Heading4Char">
+    <w:name w:val="Heading 4 Char"/>
+    <w:basedOn w:val="DefaultParagraphFont"/>
+    <w:link w:val="Heading4"/>
+    <w:uiPriority w:val="9"/>
+    <w:rsid w:val="00796111"/>
+    <w:rPr>
+      <w:smallCaps/>
+      <w:spacing w:val="10"/>
+      <w:sz w:val="22"/>
+      <w:szCs w:val="22"/>
+    </w:rPr>
+  </w:style>
+  <w:style w:type="character" w:customStyle="1" w:styleId="Heading5Char">
+    <w:name w:val="Heading 5 Char"/>
+    <w:basedOn w:val="DefaultParagraphFont"/>
+    <w:link w:val="Heading5"/>
+    <w:uiPriority w:val="9"/>
+    <w:semiHidden/>
+    <w:rsid w:val="00796111"/>
+    <w:rPr>
+      <w:smallCaps/>
+      <w:color w:val="943634" w:themeColor="accent2" w:themeShade="BF"/>
+      <w:spacing w:val="10"/>
+      <w:sz w:val="22"/>
+      <w:szCs w:val="26"/>
+    </w:rPr>
+  </w:style>
+  <w:style w:type="character" w:customStyle="1" w:styleId="Heading6Char">
+    <w:name w:val="Heading 6 Char"/>
+    <w:basedOn w:val="DefaultParagraphFont"/>
+    <w:link w:val="Heading6"/>
+    <w:uiPriority w:val="9"/>
+    <w:semiHidden/>
+    <w:rsid w:val="00796111"/>
+    <w:rPr>
+      <w:smallCaps/>
+      <w:color w:val="C0504D" w:themeColor="accent2"/>
+      <w:spacing w:val="5"/>
+      <w:sz w:val="22"/>
+    </w:rPr>
+  </w:style>
+  <w:style w:type="character" w:customStyle="1" w:styleId="Heading7Char">
+    <w:name w:val="Heading 7 Char"/>
+    <w:basedOn w:val="DefaultParagraphFont"/>
+    <w:link w:val="Heading7"/>
+    <w:uiPriority w:val="9"/>
+    <w:semiHidden/>
+    <w:rsid w:val="00796111"/>
+    <w:rPr>
+      <w:b/>
+      <w:smallCaps/>
+      <w:color w:val="C0504D" w:themeColor="accent2"/>
+      <w:spacing w:val="10"/>
+    </w:rPr>
+  </w:style>
+  <w:style w:type="character" w:customStyle="1" w:styleId="Heading8Char">
+    <w:name w:val="Heading 8 Char"/>
+    <w:basedOn w:val="DefaultParagraphFont"/>
+    <w:link w:val="Heading8"/>
+    <w:uiPriority w:val="9"/>
+    <w:semiHidden/>
+    <w:rsid w:val="00796111"/>
+    <w:rPr>
+      <w:b/>
+      <w:i/>
+      <w:smallCaps/>
+      <w:color w:val="943634" w:themeColor="accent2" w:themeShade="BF"/>
+    </w:rPr>
+  </w:style>
+  <w:style w:type="character" w:customStyle="1" w:styleId="Heading9Char">
+    <w:name w:val="Heading 9 Char"/>
+    <w:basedOn w:val="DefaultParagraphFont"/>
+    <w:link w:val="Heading9"/>
+    <w:uiPriority w:val="9"/>
+    <w:semiHidden/>
+    <w:rsid w:val="00796111"/>
+    <w:rPr>
+      <w:b/>
+      <w:i/>
+      <w:smallCaps/>
+      <w:color w:val="622423" w:themeColor="accent2" w:themeShade="7F"/>
+    </w:rPr>
+  </w:style>
+  <w:style w:type="paragraph" w:styleId="Subtitle">
+    <w:name w:val="Subtitle"/>
+    <w:basedOn w:val="Normal"/>
+    <w:next w:val="Normal"/>
+    <w:link w:val="SubtitleChar"/>
+    <w:uiPriority w:val="11"/>
+    <w:qFormat/>
+    <w:rsid w:val="00796111"/>
+    <w:pPr>
+      <w:spacing w:after="720" w:line="240" w:lineRule="auto"/>
+      <w:jc w:val="right"/>
+    </w:pPr>
     <w:rPr>
       <w:rFonts w:asciiTheme="majorHAnsi" w:eastAsiaTheme="majorEastAsia" w:hAnsiTheme="majorHAnsi" w:cstheme="majorBidi"/>
+      <w:szCs w:val="22"/>
+    </w:rPr>
+  </w:style>
+  <w:style w:type="character" w:customStyle="1" w:styleId="SubtitleChar">
+    <w:name w:val="Subtitle Char"/>
+    <w:basedOn w:val="DefaultParagraphFont"/>
+    <w:link w:val="Subtitle"/>
+    <w:uiPriority w:val="11"/>
+    <w:rsid w:val="00796111"/>
+    <w:rPr>
+      <w:rFonts w:asciiTheme="majorHAnsi" w:eastAsiaTheme="majorEastAsia" w:hAnsiTheme="majorHAnsi" w:cstheme="majorBidi"/>
+      <w:szCs w:val="22"/>
+    </w:rPr>
+  </w:style>
+  <w:style w:type="character" w:styleId="Strong">
+    <w:name w:val="Strong"/>
+    <w:uiPriority w:val="22"/>
+    <w:qFormat/>
+    <w:rsid w:val="00796111"/>
+    <w:rPr>
+      <w:b/>
+      <w:color w:val="C0504D" w:themeColor="accent2"/>
+    </w:rPr>
+  </w:style>
+  <w:style w:type="character" w:styleId="Emphasis">
+    <w:name w:val="Emphasis"/>
+    <w:uiPriority w:val="20"/>
+    <w:qFormat/>
+    <w:rsid w:val="00796111"/>
+    <w:rPr>
+      <w:b/>
+      <w:i/>
+      <w:spacing w:val="10"/>
+    </w:rPr>
+  </w:style>
+  <w:style w:type="paragraph" w:styleId="NoSpacing">
+    <w:name w:val="No Spacing"/>
+    <w:basedOn w:val="Normal"/>
+    <w:link w:val="NoSpacingChar"/>
+    <w:uiPriority w:val="1"/>
+    <w:qFormat/>
+    <w:rsid w:val="00796111"/>
+    <w:pPr>
+      <w:spacing w:after="0" w:line="240" w:lineRule="auto"/>
+    </w:pPr>
+  </w:style>
+  <w:style w:type="paragraph" w:styleId="Quote">
+    <w:name w:val="Quote"/>
+    <w:basedOn w:val="Normal"/>
+    <w:next w:val="Normal"/>
+    <w:link w:val="QuoteChar"/>
+    <w:uiPriority w:val="29"/>
+    <w:qFormat/>
+    <w:rsid w:val="00796111"/>
+    <w:rPr>
+      <w:i/>
+    </w:rPr>
+  </w:style>
+  <w:style w:type="character" w:customStyle="1" w:styleId="QuoteChar">
+    <w:name w:val="Quote Char"/>
+    <w:basedOn w:val="DefaultParagraphFont"/>
+    <w:link w:val="Quote"/>
+    <w:uiPriority w:val="29"/>
+    <w:rsid w:val="00796111"/>
+    <w:rPr>
+      <w:i/>
+    </w:rPr>
+  </w:style>
+  <w:style w:type="paragraph" w:styleId="IntenseQuote">
+    <w:name w:val="Intense Quote"/>
+    <w:basedOn w:val="Normal"/>
+    <w:next w:val="Normal"/>
+    <w:link w:val="IntenseQuoteChar"/>
+    <w:uiPriority w:val="30"/>
+    <w:qFormat/>
+    <w:rsid w:val="00796111"/>
+    <w:pPr>
+      <w:pBdr>
+        <w:top w:val="single" w:sz="8" w:space="10" w:color="943634" w:themeColor="accent2" w:themeShade="BF"/>
+        <w:left w:val="single" w:sz="8" w:space="10" w:color="943634" w:themeColor="accent2" w:themeShade="BF"/>
+        <w:bottom w:val="single" w:sz="8" w:space="10" w:color="943634" w:themeColor="accent2" w:themeShade="BF"/>
+        <w:right w:val="single" w:sz="8" w:space="10" w:color="943634" w:themeColor="accent2" w:themeShade="BF"/>
+      </w:pBdr>
+      <w:shd w:val="clear" w:color="auto" w:fill="C0504D" w:themeFill="accent2"/>
+      <w:spacing w:before="140" w:after="140"/>
+      <w:ind w:left="1440" w:right="1440"/>
+    </w:pPr>
+    <w:rPr>
+      <w:b/>
+      <w:i/>
+      <w:color w:val="FFFFFF" w:themeColor="background1"/>
+    </w:rPr>
+  </w:style>
+  <w:style w:type="character" w:customStyle="1" w:styleId="IntenseQuoteChar">
+    <w:name w:val="Intense Quote Char"/>
+    <w:basedOn w:val="DefaultParagraphFont"/>
+    <w:link w:val="IntenseQuote"/>
+    <w:uiPriority w:val="30"/>
+    <w:rsid w:val="00796111"/>
+    <w:rPr>
+      <w:b/>
+      <w:i/>
+      <w:color w:val="FFFFFF" w:themeColor="background1"/>
+      <w:shd w:val="clear" w:color="auto" w:fill="C0504D" w:themeFill="accent2"/>
+    </w:rPr>
+  </w:style>
+  <w:style w:type="character" w:styleId="SubtleEmphasis">
+    <w:name w:val="Subtle Emphasis"/>
+    <w:uiPriority w:val="19"/>
+    <w:qFormat/>
+    <w:rsid w:val="00796111"/>
+    <w:rPr>
+      <w:i/>
+    </w:rPr>
+  </w:style>
+  <w:style w:type="character" w:styleId="IntenseEmphasis">
+    <w:name w:val="Intense Emphasis"/>
+    <w:uiPriority w:val="21"/>
+    <w:qFormat/>
+    <w:rsid w:val="00796111"/>
+    <w:rPr>
+      <w:b/>
+      <w:i/>
+      <w:color w:val="C0504D" w:themeColor="accent2"/>
+      <w:spacing w:val="10"/>
+    </w:rPr>
+  </w:style>
+  <w:style w:type="character" w:styleId="SubtleReference">
+    <w:name w:val="Subtle Reference"/>
+    <w:uiPriority w:val="31"/>
+    <w:qFormat/>
+    <w:rsid w:val="00796111"/>
+    <w:rPr>
+      <w:b/>
+    </w:rPr>
+  </w:style>
+  <w:style w:type="character" w:styleId="IntenseReference">
+    <w:name w:val="Intense Reference"/>
+    <w:uiPriority w:val="32"/>
+    <w:qFormat/>
+    <w:rsid w:val="00796111"/>
+    <w:rPr>
       <w:b/>
       <w:bCs/>
-      <w:color w:val="4F81BD" w:themeColor="accent1"/>
-      <w:sz w:val="26"/>
-      <w:szCs w:val="26"/>
+      <w:smallCaps/>
+      <w:spacing w:val="5"/>
+      <w:sz w:val="22"/>
+      <w:szCs w:val="22"/>
+      <w:u w:val="single"/>
+    </w:rPr>
+  </w:style>
+  <w:style w:type="character" w:styleId="BookTitle">
+    <w:name w:val="Book Title"/>
+    <w:uiPriority w:val="33"/>
+    <w:qFormat/>
+    <w:rsid w:val="00796111"/>
+    <w:rPr>
+      <w:rFonts w:asciiTheme="majorHAnsi" w:eastAsiaTheme="majorEastAsia" w:hAnsiTheme="majorHAnsi" w:cstheme="majorBidi"/>
+      <w:i/>
+      <w:iCs/>
+      <w:sz w:val="20"/>
+      <w:szCs w:val="20"/>
+    </w:rPr>
+  </w:style>
+  <w:style w:type="paragraph" w:styleId="TOCHeading">
+    <w:name w:val="TOC Heading"/>
+    <w:basedOn w:val="Heading1"/>
+    <w:next w:val="Normal"/>
+    <w:uiPriority w:val="39"/>
+    <w:semiHidden/>
+    <w:unhideWhenUsed/>
+    <w:qFormat/>
+    <w:rsid w:val="00796111"/>
+    <w:pPr>
+      <w:outlineLvl w:val="9"/>
+    </w:pPr>
+    <w:rPr>
+      <w:lang w:bidi="en-US"/>
+    </w:rPr>
+  </w:style>
+  <w:style w:type="paragraph" w:styleId="Caption">
+    <w:name w:val="caption"/>
+    <w:basedOn w:val="Normal"/>
+    <w:next w:val="Normal"/>
+    <w:uiPriority w:val="35"/>
+    <w:unhideWhenUsed/>
+    <w:qFormat/>
+    <w:rsid w:val="00D317D8"/>
+    <w:rPr>
+      <w:b/>
+      <w:bCs/>
+      <w:smallCaps/>
+      <w:sz w:val="16"/>
+      <w:szCs w:val="16"/>
+    </w:rPr>
+  </w:style>
+  <w:style w:type="character" w:customStyle="1" w:styleId="NoSpacingChar">
+    <w:name w:val="No Spacing Char"/>
+    <w:basedOn w:val="DefaultParagraphFont"/>
+    <w:link w:val="NoSpacing"/>
+    <w:uiPriority w:val="1"/>
+    <w:rsid w:val="00796111"/>
+  </w:style>
+  <w:style w:type="paragraph" w:customStyle="1" w:styleId="AbstractHeader">
+    <w:name w:val="Abstract Header"/>
+    <w:basedOn w:val="Heading1"/>
+    <w:qFormat/>
+    <w:rsid w:val="00712109"/>
+    <w:pPr>
+      <w:numPr>
+        <w:numId w:val="0"/>
+      </w:numPr>
+      <w:jc w:val="center"/>
+    </w:pPr>
+    <w:rPr>
+      <w:i/>
+    </w:rPr>
+  </w:style>
+  <w:style w:type="paragraph" w:styleId="BalloonText">
+    <w:name w:val="Balloon Text"/>
+    <w:basedOn w:val="Normal"/>
+    <w:link w:val="BalloonTextChar"/>
+    <w:uiPriority w:val="99"/>
+    <w:semiHidden/>
+    <w:unhideWhenUsed/>
+    <w:rsid w:val="00F13184"/>
+    <w:pPr>
+      <w:spacing w:after="0" w:line="240" w:lineRule="auto"/>
+    </w:pPr>
+    <w:rPr>
+      <w:rFonts w:ascii="Lucida Grande" w:hAnsi="Lucida Grande" w:cs="Lucida Grande"/>
+      <w:sz w:val="18"/>
+      <w:szCs w:val="18"/>
+    </w:rPr>
+  </w:style>
+  <w:style w:type="character" w:customStyle="1" w:styleId="BalloonTextChar">
+    <w:name w:val="Balloon Text Char"/>
+    <w:basedOn w:val="DefaultParagraphFont"/>
+    <w:link w:val="BalloonText"/>
+    <w:uiPriority w:val="99"/>
+    <w:semiHidden/>
+    <w:rsid w:val="00F13184"/>
+    <w:rPr>
+      <w:rFonts w:ascii="Lucida Grande" w:hAnsi="Lucida Grande" w:cs="Lucida Grande"/>
+      <w:sz w:val="18"/>
+      <w:szCs w:val="18"/>
     </w:rPr>
   </w:style>
 </w:styles>
@@ -1395,4 +4775,16 @@
   <a:objectDefaults/>
   <a:extraClrSchemeLst/>
 </a:theme>
+</file>
+
+<file path=customXml/item1.xml><?xml version="1.0" encoding="utf-8"?>
+<b:Sources xmlns:b="http://schemas.openxmlformats.org/officeDocument/2006/bibliography" xmlns="http://schemas.openxmlformats.org/officeDocument/2006/bibliography" SelectedStyle="/APA.XSL" StyleName="APA"/>
+</file>
+
+<file path=customXml/itemProps1.xml><?xml version="1.0" encoding="utf-8"?>
+<ds:datastoreItem xmlns:ds="http://schemas.openxmlformats.org/officeDocument/2006/customXml" ds:itemID="{723AA103-C6A8-470D-BE6C-D94881A5554D}">
+  <ds:schemaRefs>
+    <ds:schemaRef ds:uri="http://schemas.openxmlformats.org/officeDocument/2006/bibliography"/>
+  </ds:schemaRefs>
+</ds:datastoreItem>
 </file>
</xml_diff>